<commit_message>
new sections on oil and co2
</commit_message>
<xml_diff>
--- a/dynamic_context_server/ref/foundation/diffusive_growth.docx
+++ b/dynamic_context_server/ref/foundation/diffusive_growth.docx
@@ -6164,11 +6164,25 @@
       <w:r>
         <w:t xml:space="preserve">we may want to know the dissipation of heat from a source. In the case of a planar source of heat such as the surface of a CPU, we can use a one-dimensional model to illustrate the principle. Or we can demonstrate the flow of heat through a rod for different thermal conductivities (see </w:t>
       </w:r>
-      <w:fldSimple w:instr=" REF _Ref317871092 \h  \* MERGEFORMAT ">
-        <w:r>
-          <w:t>Figure 5</w:t>
-        </w:r>
-      </w:fldSimple>
+      <w:r>
+        <w:fldChar w:fldCharType="begin"/>
+      </w:r>
+      <w:r>
+        <w:instrText xml:space="preserve"> REF _Ref317871092 \h  \* MERGEFORMAT </w:instrText>
+      </w:r>
+      <w:r>
+        <w:fldChar w:fldCharType="separate"/>
+      </w:r>
+      <w:r>
+        <w:rPr>
+          <w:b/>
+          <w:bCs/>
+        </w:rPr>
+        <w:t>Error! Reference source not found.</w:t>
+      </w:r>
+      <w:r>
+        <w:fldChar w:fldCharType="end"/>
+      </w:r>
       <w:r>
         <w:t>).</w:t>
       </w:r>
@@ -6865,11 +6879,25 @@
       <w:r>
         <w:t xml:space="preserve">For each of the materials of </w:t>
       </w:r>
-      <w:fldSimple w:instr=" REF _Ref317871092 \h  \* MERGEFORMAT ">
-        <w:r>
-          <w:t>Figure 5</w:t>
-        </w:r>
-      </w:fldSimple>
+      <w:r>
+        <w:fldChar w:fldCharType="begin"/>
+      </w:r>
+      <w:r>
+        <w:instrText xml:space="preserve"> REF _Ref317871092 \h  \* MERGEFORMAT </w:instrText>
+      </w:r>
+      <w:r>
+        <w:fldChar w:fldCharType="separate"/>
+      </w:r>
+      <w:r>
+        <w:rPr>
+          <w:b/>
+          <w:bCs/>
+        </w:rPr>
+        <w:t>Error! Reference source not found.</w:t>
+      </w:r>
+      <w:r>
+        <w:fldChar w:fldCharType="end"/>
+      </w:r>
       <w:r>
         <w:t>, the idealized impulse response works well (Eq. 13), while the disordered variant (Eq. 14) reveals a larger dispersive spread.</w:t>
       </w:r>
@@ -7011,7 +7039,6 @@
     <w:p>
       <w:pPr>
         <w:pStyle w:val="Caption"/>
-        <w:jc w:val="center"/>
       </w:pPr>
       <w:bookmarkStart w:id="6" w:name="_Ref318097061"/>
       <w:r>
@@ -7172,7 +7199,6 @@
     <w:p>
       <w:pPr>
         <w:pStyle w:val="Caption"/>
-        <w:jc w:val="center"/>
         <w:rPr>
           <w:noProof/>
         </w:rPr>
@@ -7309,13 +7335,7 @@
                   <w:rPr>
                     <w:rFonts w:ascii="Cambria Math" w:hAnsi="Cambria Math"/>
                   </w:rPr>
-                  <m:t>=In</m:t>
-                </m:r>
-                <m:r>
-                  <w:rPr>
-                    <w:rFonts w:ascii="Cambria Math" w:hAnsi="Cambria Math"/>
-                  </w:rPr>
-                  <m:t>put</m:t>
+                  <m:t>=Input</m:t>
                 </m:r>
                 <m:d>
                   <m:dPr>
@@ -9208,7 +9228,6 @@
     <w:p>
       <w:pPr>
         <w:pStyle w:val="Caption"/>
-        <w:jc w:val="center"/>
       </w:pPr>
       <w:bookmarkStart w:id="8" w:name="_Ref318111026"/>
       <w:r>
@@ -9359,7 +9378,6 @@
     <w:p>
       <w:pPr>
         <w:pStyle w:val="Caption"/>
-        <w:jc w:val="center"/>
         <w:rPr>
           <w:noProof/>
         </w:rPr>
@@ -9561,7 +9579,6 @@
     <w:p>
       <w:pPr>
         <w:pStyle w:val="Caption"/>
-        <w:jc w:val="center"/>
       </w:pPr>
       <w:bookmarkStart w:id="10" w:name="_Ref318103295"/>
       <w:r>
@@ -11052,7 +11069,6 @@
     <w:p>
       <w:pPr>
         <w:pStyle w:val="Caption"/>
-        <w:jc w:val="center"/>
       </w:pPr>
       <w:bookmarkStart w:id="12" w:name="_Ref346525908"/>
       <w:r>
@@ -11802,7 +11818,6 @@
     <w:p>
       <w:pPr>
         <w:pStyle w:val="Caption"/>
-        <w:jc w:val="center"/>
       </w:pPr>
       <w:bookmarkStart w:id="14" w:name="_Ref346525959"/>
       <w:r>
@@ -11920,7 +11935,7 @@
         <w:fldChar w:fldCharType="begin"/>
       </w:r>
       <w:r>
-        <w:instrText xml:space="preserve"> ADDIN ZOTERO_ITEM CSL_CITATION {"citationID":"1trehljst2","properties":{"formattedCitation":"[6]","plainCitation":"[6]"},"citationItems":[{"id":267,"uris":["http://zotero.org/users/954774/items/WVNX9KQP"],"uri":["http://zotero.org/users/954774/items/WVNX9KQP"]}],"schema":"https://github.com/citation-style-language/schema/raw/master/csl-citation.json"} </w:instrText>
+        <w:instrText xml:space="preserve"> ADDIN ZOTERO_ITEM CSL_CITATION {"citationID":"1trehljst2","properties":{"formattedCitation":"[6]","plainCitation":"[6]"},"citationItems":[{"id":267,"uris":["http://zotero.org/users/954774/items/WVNX9KQP"],"uri":["http://zotero.org/users/954774/items/WVNX9KQP"],"itemData":{"id":267,"type":"book","title":"The Oil Conundrum: Vol. 1 Decline, Vol. 2 Renewal","publisher":"Daina","volume":"1,2","number-of-volumes":"2","number-of-pages":"752","URL":"http://books.google.com/books/about/The_Oil_Conundrum.html?id=oY2ZPn5EOTQC","ISBN":"9780964474116","author":[{"family":"Pukite","given":"P.R."}],"issued":{"year":2011}}}],"schema":"https://github.com/citation-style-language/schema/raw/master/csl-citation.json"} </w:instrText>
       </w:r>
       <w:r>
         <w:fldChar w:fldCharType="separate"/>
@@ -12394,7 +12409,7 @@
       <w:r>
         <w:pict>
           <v:shape id="_x0000_s1091" type="#_x0000_t202" style="position:absolute;margin-left:18pt;margin-top:1.45pt;width:6in;height:30.5pt;z-index:251660288" stroked="f">
-            <v:textbox style="mso-fit-shape-to-text:t" inset="0,0,0,0">
+            <v:textbox style="mso-next-textbox:#_x0000_s1091;mso-fit-shape-to-text:t" inset="0,0,0,0">
               <w:txbxContent>
                 <w:p>
                   <w:pPr>
@@ -12402,7 +12417,6 @@
                     <w:pBdr>
                       <w:top w:val="single" w:sz="4" w:space="5" w:color="auto"/>
                     </w:pBdr>
-                    <w:jc w:val="center"/>
                     <w:rPr>
                       <w:color w:val="000000"/>
                     </w:rPr>
@@ -12467,10 +12481,55 @@
         <w:pStyle w:val="Body"/>
       </w:pPr>
       <w:r>
-        <w:t xml:space="preserve">The cross-sectional capture of oil is represented mathematically as the integrated flow of oil away from a dispersed volume of point sources. The uncertainty both in the volumetric extent and in diffusivity makes the analysis amenable to the same Maximum Entropy formulations used to </w:t>
-      </w:r>
-      <w:r>
-        <w:t>describe diffusion-assisted oxide growth in the first example.</w:t>
+        <w:t xml:space="preserve">The cross-sectional capture of oil is represented mathematically as the integrated flow of oil away from a dispersed volume of point sources. The uncertainty both in </w:t>
+      </w:r>
+      <w:r>
+        <w:t xml:space="preserve">(1) </w:t>
+      </w:r>
+      <w:r>
+        <w:t xml:space="preserve">the volumetric extent and </w:t>
+      </w:r>
+      <w:r>
+        <w:t xml:space="preserve">(2) </w:t>
+      </w:r>
+      <w:r>
+        <w:t xml:space="preserve">the </w:t>
+      </w:r>
+      <w:r>
+        <w:t xml:space="preserve">variable diffusivity </w:t>
+      </w:r>
+      <w:r>
+        <w:t>within a multiphase porous media</w:t>
+      </w:r>
+      <w:r>
+        <w:t>,</w:t>
+      </w:r>
+      <w:r>
+        <w:t xml:space="preserve"> </w:t>
+      </w:r>
+      <w:r>
+        <w:t xml:space="preserve">makes the analysis amenable to </w:t>
+      </w:r>
+      <w:r>
+        <w:t xml:space="preserve">similar </w:t>
+      </w:r>
+      <w:r>
+        <w:t>Ma</w:t>
+      </w:r>
+      <w:r>
+        <w:t>xE</w:t>
+      </w:r>
+      <w:r>
+        <w:t xml:space="preserve">nt formulations used to </w:t>
+      </w:r>
+      <w:r>
+        <w:t xml:space="preserve">describe diffusion-assisted oxide growth </w:t>
+      </w:r>
+      <w:r>
+        <w:t>described earlier in this paper</w:t>
+      </w:r>
+      <w:r>
+        <w:t>.</w:t>
       </w:r>
     </w:p>
     <w:p>
@@ -12506,21 +12565,13 @@
         <w:t xml:space="preserve"> below shows the application of the dispersive diffusive flow derived in Eq. 12 to the cumulative</w:t>
       </w:r>
       <w:r>
-        <w:t xml:space="preserve"> production of a typical </w:t>
-      </w:r>
-      <w:proofErr w:type="spellStart"/>
-      <w:r>
-        <w:t>Bakken</w:t>
-      </w:r>
-      <w:proofErr w:type="spellEnd"/>
-      <w:r>
-        <w:t xml:space="preserve"> well </w:t>
+        <w:t xml:space="preserve"> production of a typical Bakken well </w:t>
       </w:r>
       <w:r>
         <w:fldChar w:fldCharType="begin"/>
       </w:r>
       <w:r>
-        <w:instrText xml:space="preserve"> ADDIN ZOTERO_ITEM CSL_CITATION {"citationID":"1q0hl4qtg4","properties":{"formattedCitation":"[17]","plainCitation":"[17]"},"citationItems":[{"id":1469,"uris":["http://zotero.org/users/954774/items/F9KFDX4W"],"uri":["http://zotero.org/users/954774/items/F9KFDX4W"]}],"schema":"https://github.com/citation-style-language/schema/raw/master/csl-citation.json"} </w:instrText>
+        <w:instrText xml:space="preserve"> ADDIN ZOTERO_ITEM CSL_CITATION {"citationID":"1q0hl4qtg4","properties":{"formattedCitation":"[17]","plainCitation":"[17]"},"citationItems":[{"id":1469,"uris":["http://zotero.org/users/954774/items/F9KFDX4W"],"uri":["http://zotero.org/users/954774/items/F9KFDX4W"],"itemData":{"id":1469,"type":"webpage","title":"North Dakota Department of Mineral Resources Three Forks 2012 Presentation","URL":"https://www.dmr.nd.gov/oilgas/presentations/EmmonsCoFB101512.pdf","author":[{"family":"Nordeng","given":"Steve"}],"issued":{"year":2012,"month":10,"day":15},"accessed":{"year":2013,"month":3,"day":12}}}],"schema":"https://github.com/citation-style-language/schema/raw/master/csl-citation.json"} </w:instrText>
       </w:r>
       <w:r>
         <w:fldChar w:fldCharType="separate"/>
@@ -12591,7 +12642,6 @@
     <w:p>
       <w:pPr>
         <w:pStyle w:val="Caption"/>
-        <w:jc w:val="center"/>
       </w:pPr>
       <w:bookmarkStart w:id="16" w:name="_Ref350845593"/>
       <w:r>
@@ -12633,18 +12683,13 @@
       </w:r>
       <w:bookmarkEnd w:id="16"/>
       <w:r>
-        <w:t xml:space="preserve">: Cumulative production from what is referred to as a typical hydraulically fractured well in the </w:t>
-      </w:r>
-      <w:proofErr w:type="spellStart"/>
-      <w:r>
-        <w:t>Bakken</w:t>
-      </w:r>
-      <w:proofErr w:type="spellEnd"/>
-      <w:r>
-        <w:t xml:space="preserve"> shale formation of North Dakota</w:t>
+        <w:t>: Cumulative production from what is referred to as a typical hydraulically fractured well in the Bakken shale formation of North Dakota</w:t>
       </w:r>
       <w:r>
         <w:t>. The cumulative production was monitored as a function of time from the start of extraction</w:t>
+      </w:r>
+      <w:r>
+        <w:t>.</w:t>
       </w:r>
     </w:p>
     <w:p>
@@ -12671,13 +12716,43 @@
         <w:rPr>
           <w:noProof/>
         </w:rPr>
+        <w:t xml:space="preserve">an </w:t>
+      </w:r>
+      <w:r>
+        <w:rPr>
+          <w:noProof/>
+        </w:rPr>
         <w:t>agreement</w:t>
       </w:r>
       <w:r>
         <w:rPr>
           <w:noProof/>
         </w:rPr>
-        <w:t xml:space="preserve"> with the model, as what are referred to as “above ground” decisions </w:t>
+        <w:t xml:space="preserve"> with the model</w:t>
+      </w:r>
+      <w:r>
+        <w:rPr>
+          <w:noProof/>
+        </w:rPr>
+        <w:t xml:space="preserve"> (see the Annex for an independent and unbiased substantiation of the model fit)</w:t>
+      </w:r>
+      <w:r>
+        <w:rPr>
+          <w:noProof/>
+        </w:rPr>
+        <w:t xml:space="preserve">, </w:t>
+      </w:r>
+      <w:r>
+        <w:rPr>
+          <w:noProof/>
+        </w:rPr>
+        <w:t>since</w:t>
+      </w:r>
+      <w:r>
+        <w:rPr>
+          <w:noProof/>
+        </w:rPr>
+        <w:t xml:space="preserve"> what are referred to as “above ground” decisions </w:t>
       </w:r>
       <w:r>
         <w:rPr>
@@ -13119,7 +13194,6 @@
     <w:p>
       <w:pPr>
         <w:pStyle w:val="Caption"/>
-        <w:jc w:val="center"/>
         <w:rPr>
           <w:noProof/>
         </w:rPr>
@@ -13188,7 +13262,7 @@
         <w:rPr>
           <w:noProof/>
         </w:rPr>
-        <w:instrText xml:space="preserve"> ADDIN ZOTERO_ITEM CSL_CITATION {"citationID":"1srnvjfl91","properties":{"formattedCitation":"[18]","plainCitation":"[18]"},"citationItems":[{"id":1471,"uris":["http://zotero.org/users/954774/items/FA28NF6D"],"uri":["http://zotero.org/users/954774/items/FA28NF6D"]}],"schema":"https://github.com/citation-style-language/schema/raw/master/csl-citation.json"} </w:instrText>
+        <w:instrText xml:space="preserve"> ADDIN ZOTERO_ITEM CSL_CITATION {"citationID":"1srnvjfl91","properties":{"formattedCitation":"[18]","plainCitation":"[18]"},"citationItems":[{"id":1471,"uris":["http://zotero.org/users/954774/items/FA28NF6D"],"uri":["http://zotero.org/users/954774/items/FA28NF6D"],"itemData":{"id":1471,"type":"webpage","title":"North Dakota Department of Mineral Resources Three Forks 2011 Presentation","URL":"https://www.dmr.nd.gov/oilgas/presentations/WBPC2011Activity.pdf","author":[{"family":"Hvinden","given":"Dave"}],"accessed":{"year":2013,"month":3,"day":12}}}],"schema":"https://github.com/citation-style-language/schema/raw/master/csl-citation.json"} </w:instrText>
       </w:r>
       <w:r>
         <w:rPr>
@@ -13397,14 +13471,9 @@
         <w:fldChar w:fldCharType="end"/>
       </w:r>
       <w:bookmarkEnd w:id="17"/>
-      <w:proofErr w:type="gramStart"/>
-      <w:r>
-        <w:t>:</w:t>
-      </w:r>
-      <w:r>
-        <w:t>The</w:t>
-      </w:r>
-      <w:proofErr w:type="gramEnd"/>
+      <w:r>
+        <w:t>: The</w:t>
+      </w:r>
       <w:r>
         <w:t xml:space="preserve"> Ornstein-Uhlenbeck </w:t>
       </w:r>
@@ -13444,20 +13513,159 @@
         <w:rPr>
           <w:noProof/>
         </w:rPr>
-        <w:t>natural gas production in many situations:</w:t>
+        <w:t>natural gas production in many situations</w:t>
+      </w:r>
+      <w:r>
+        <w:rPr>
+          <w:noProof/>
+        </w:rPr>
+        <w:t xml:space="preserve"> (see page 59 of </w:t>
+      </w:r>
+      <w:r>
+        <w:rPr>
+          <w:noProof/>
+        </w:rPr>
+        <w:fldChar w:fldCharType="begin"/>
+      </w:r>
+      <w:r>
+        <w:rPr>
+          <w:noProof/>
+        </w:rPr>
+        <w:instrText xml:space="preserve"> ADDIN ZOTERO_ITEM CSL_CITATION {"citationID":"1dq9nqop66","properties":{"formattedCitation":"[19]","plainCitation":"[19]"},"citationItems":[{"id":1427,"uris":["http://zotero.org/users/954774/items/C5HCBU74"],"uri":["http://zotero.org/users/954774/items/C5HCBU74"]}],"schema":"https://github.com/citation-style-language/schema/raw/master/csl-citation.json"} </w:instrText>
+      </w:r>
+      <w:r>
+        <w:rPr>
+          <w:noProof/>
+        </w:rPr>
+        <w:fldChar w:fldCharType="separate"/>
+      </w:r>
+      <w:r>
+        <w:t>[19]</w:t>
+      </w:r>
+      <w:r>
+        <w:rPr>
+          <w:noProof/>
+        </w:rPr>
+        <w:fldChar w:fldCharType="end"/>
+      </w:r>
+      <w:r>
+        <w:rPr>
+          <w:noProof/>
+        </w:rPr>
+        <w:t>)</w:t>
+      </w:r>
+      <w:r>
+        <w:rPr>
+          <w:noProof/>
+        </w:rPr>
+        <w:t>:</w:t>
       </w:r>
     </w:p>
     <w:p>
       <w:pPr>
         <w:pStyle w:val="Body"/>
-        <w:rPr>
-          <w:noProof/>
-        </w:rPr>
+        <w:keepNext/>
+        <w:jc w:val="center"/>
       </w:pPr>
       <w:r>
         <w:rPr>
           <w:noProof/>
         </w:rPr>
+        <w:drawing>
+          <wp:inline distT="0" distB="0" distL="0" distR="0">
+            <wp:extent cx="2861310" cy="2184288"/>
+            <wp:effectExtent l="19050" t="0" r="0" b="0"/>
+            <wp:docPr id="20" name="Picture 11"/>
+            <wp:cNvGraphicFramePr>
+              <a:graphicFrameLocks xmlns:a="http://schemas.openxmlformats.org/drawingml/2006/main" noChangeAspect="1"/>
+            </wp:cNvGraphicFramePr>
+            <a:graphic xmlns:a="http://schemas.openxmlformats.org/drawingml/2006/main">
+              <a:graphicData uri="http://schemas.openxmlformats.org/drawingml/2006/picture">
+                <pic:pic xmlns:pic="http://schemas.openxmlformats.org/drawingml/2006/picture">
+                  <pic:nvPicPr>
+                    <pic:cNvPr id="0" name="Picture 11"/>
+                    <pic:cNvPicPr>
+                      <a:picLocks noChangeAspect="1" noChangeArrowheads="1"/>
+                    </pic:cNvPicPr>
+                  </pic:nvPicPr>
+                  <pic:blipFill>
+                    <a:blip r:embed="rId31" cstate="print"/>
+                    <a:srcRect/>
+                    <a:stretch>
+                      <a:fillRect/>
+                    </a:stretch>
+                  </pic:blipFill>
+                  <pic:spPr bwMode="auto">
+                    <a:xfrm>
+                      <a:off x="0" y="0"/>
+                      <a:ext cx="2863436" cy="2185911"/>
+                    </a:xfrm>
+                    <a:prstGeom prst="rect">
+                      <a:avLst/>
+                    </a:prstGeom>
+                    <a:noFill/>
+                    <a:ln w="9525">
+                      <a:noFill/>
+                      <a:miter lim="800000"/>
+                      <a:headEnd/>
+                      <a:tailEnd/>
+                    </a:ln>
+                  </pic:spPr>
+                </pic:pic>
+              </a:graphicData>
+            </a:graphic>
+          </wp:inline>
+        </w:drawing>
+      </w:r>
+    </w:p>
+    <w:p>
+      <w:pPr>
+        <w:pStyle w:val="Caption"/>
+        <w:rPr>
+          <w:noProof/>
+        </w:rPr>
+      </w:pPr>
+      <w:r>
+        <w:t xml:space="preserve">Figure </w:t>
+      </w:r>
+      <w:fldSimple w:instr=" SEQ Figure \* ARABIC ">
+        <w:r>
+          <w:rPr>
+            <w:noProof/>
+          </w:rPr>
+          <w:t>21</w:t>
+        </w:r>
+      </w:fldSimple>
+      <w:r>
+        <w:t>: Type decline curve for Barnett shale gas wells, based on data from</w:t>
+      </w:r>
+      <w:r>
+        <w:fldChar w:fldCharType="begin"/>
+      </w:r>
+      <w:r>
+        <w:instrText xml:space="preserve"> ADDIN ZOTERO_ITEM CSL_CITATION {"citationID":"2dh23vo1sc","properties":{"formattedCitation":"[19]","plainCitation":"[19]"},"citationItems":[{"id":1427,"uris":["http://zotero.org/users/954774/items/C5HCBU74"],"uri":["http://zotero.org/users/954774/items/C5HCBU74"],"itemData":{"id":1427,"type":"webpage","title":"Drill,Bay,Drill : Can Unconventional Fuels Usher in a New Era of Energy Abundance?","URL":"http://www.postcarbon.org/reports/DBD-report-FINAL.pdf","author":[{"family":"Hughes","given":"JD"}],"accessed":{"year":2013,"month":2,"day":25}}}],"schema":"https://github.com/citation-style-language/schema/raw/master/csl-citation.json"} </w:instrText>
+      </w:r>
+      <w:r>
+        <w:fldChar w:fldCharType="separate"/>
+      </w:r>
+      <w:r>
+        <w:t>[19]</w:t>
+      </w:r>
+      <w:r>
+        <w:fldChar w:fldCharType="end"/>
+      </w:r>
+    </w:p>
+    <w:p>
+      <w:pPr>
+        <w:pStyle w:val="Body"/>
+        <w:rPr>
+          <w:noProof/>
+        </w:rPr>
+      </w:pPr>
+      <w:r>
+        <w:rPr>
+          <w:noProof/>
+        </w:rPr>
         <w:t>The general trend described by the diffusive model is also supported by recent studies of shale gas located in the Barnett formation</w:t>
       </w:r>
       <w:r>
@@ -13470,22 +13678,18 @@
         <w:rPr>
           <w:noProof/>
         </w:rPr>
-        <w:t>that “d</w:t>
-      </w:r>
-      <w:proofErr w:type="spellStart"/>
-      <w:r>
-        <w:t>ecline</w:t>
-      </w:r>
-      <w:proofErr w:type="spellEnd"/>
-      <w:r>
-        <w:t xml:space="preserve"> rate is the function of permeability, porosity and well depth and is proportional </w:t>
-      </w:r>
-      <w:proofErr w:type="gramStart"/>
-      <w:r>
-        <w:t xml:space="preserve">to </w:t>
+        <w:t>that “</w:t>
+      </w:r>
+      <w:r>
+        <w:rPr>
+          <w:noProof/>
+        </w:rPr>
+        <w:t xml:space="preserve">decline </w:t>
+      </w:r>
+      <w:r>
+        <w:t xml:space="preserve">rate is the function of permeability, porosity and well depth and is proportional to </w:t>
       </w:r>
       <m:oMath>
-        <w:proofErr w:type="gramEnd"/>
         <m:r>
           <w:rPr>
             <w:rFonts w:ascii="Cambria Math" w:hAnsi="Cambria Math"/>
@@ -13529,7 +13733,7 @@
         <w:rPr>
           <w:noProof/>
         </w:rPr>
-        <w:instrText xml:space="preserve"> ADDIN ZOTERO_ITEM CSL_CITATION {"citationID":"1k7ikv2nkr","properties":{"formattedCitation":"[19]","plainCitation":"[19]"},"citationItems":[{"id":1413,"uris":["http://zotero.org/users/954774/items/53U7EH3F"],"uri":["http://zotero.org/users/954774/items/53U7EH3F"]}],"schema":"https://github.com/citation-style-language/schema/raw/master/csl-citation.json"} </w:instrText>
+        <w:instrText xml:space="preserve"> ADDIN ZOTERO_ITEM CSL_CITATION {"citationID":"1k7ikv2nkr","properties":{"formattedCitation":"[20]","plainCitation":"[20]"},"citationItems":[{"id":1413,"uris":["http://zotero.org/users/954774/items/53U7EH3F"],"uri":["http://zotero.org/users/954774/items/53U7EH3F"]}],"schema":"https://github.com/citation-style-language/schema/raw/master/csl-citation.json"} </w:instrText>
       </w:r>
       <w:r>
         <w:rPr>
@@ -13538,7 +13742,7 @@
         <w:fldChar w:fldCharType="separate"/>
       </w:r>
       <w:r>
-        <w:t>[19]</w:t>
+        <w:t>[20]</w:t>
       </w:r>
       <w:r>
         <w:rPr>
@@ -13573,7 +13777,14 @@
         <w:rPr>
           <w:noProof/>
         </w:rPr>
-        <w:t xml:space="preserve">at their disposal, yet the dispersive diffusive model provides a useful explanation to the layman interested in future oil and natural gas supplies of a finitely constrained resource </w:t>
+        <w:t xml:space="preserve">at their disposal, yet the dispersive diffusive model provides a useful explanation to the layman interested in future oil and natural gas supplies of a </w:t>
+      </w:r>
+      <w:r>
+        <w:rPr>
+          <w:noProof/>
+        </w:rPr>
+        <w:lastRenderedPageBreak/>
+        <w:t xml:space="preserve">finitely constrained resource </w:t>
       </w:r>
       <w:r>
         <w:rPr>
@@ -13631,7 +13842,7 @@
         <w:rPr>
           <w:noProof/>
         </w:rPr>
-        <w:instrText xml:space="preserve"> ADDIN ZOTERO_ITEM CSL_CITATION {"citationID":"2121umupk0","properties":{"formattedCitation":"[20]","plainCitation":"[20]"},"citationItems":[{"id":1472,"uris":["http://zotero.org/users/954774/items/PH3BV5J4"],"uri":["http://zotero.org/users/954774/items/PH3BV5J4"]}],"schema":"https://github.com/citation-style-language/schema/raw/master/csl-citation.json"} </w:instrText>
+        <w:instrText xml:space="preserve"> ADDIN ZOTERO_ITEM CSL_CITATION {"citationID":"2121umupk0","properties":{"formattedCitation":"[21]","plainCitation":"[21]"},"citationItems":[{"id":1472,"uris":["http://zotero.org/users/954774/items/PH3BV5J4"],"uri":["http://zotero.org/users/954774/items/PH3BV5J4"]}],"schema":"https://github.com/citation-style-language/schema/raw/master/csl-citation.json"} </w:instrText>
       </w:r>
       <w:r>
         <w:rPr>
@@ -13640,7 +13851,7 @@
         <w:fldChar w:fldCharType="separate"/>
       </w:r>
       <w:r>
-        <w:t>[20]</w:t>
+        <w:t>[21]</w:t>
       </w:r>
       <w:r>
         <w:rPr>
@@ -13658,7 +13869,7 @@
         <w:rPr>
           <w:noProof/>
         </w:rPr>
-        <w:instrText xml:space="preserve"> ADDIN ZOTERO_ITEM CSL_CITATION {"citationID":"1k1up076hj","properties":{"formattedCitation":"[21]","plainCitation":"[21]"},"citationItems":[{"id":1234,"uris":["http://zotero.org/users/954774/items/GV34NB26"],"uri":["http://zotero.org/users/954774/items/GV34NB26"]}],"schema":"https://github.com/citation-style-language/schema/raw/master/csl-citation.json"} </w:instrText>
+        <w:instrText xml:space="preserve"> ADDIN ZOTERO_ITEM CSL_CITATION {"citationID":"1k1up076hj","properties":{"formattedCitation":"[22]","plainCitation":"[22]"},"citationItems":[{"id":1234,"uris":["http://zotero.org/users/954774/items/GV34NB26"],"uri":["http://zotero.org/users/954774/items/GV34NB26"]}],"schema":"https://github.com/citation-style-language/schema/raw/master/csl-citation.json"} </w:instrText>
       </w:r>
       <w:r>
         <w:rPr>
@@ -13667,7 +13878,7 @@
         <w:fldChar w:fldCharType="separate"/>
       </w:r>
       <w:r>
-        <w:t>[21]</w:t>
+        <w:t>[22]</w:t>
       </w:r>
       <w:r>
         <w:rPr>
@@ -13685,7 +13896,7 @@
         <w:rPr>
           <w:noProof/>
         </w:rPr>
-        <w:instrText xml:space="preserve"> ADDIN ZOTERO_ITEM CSL_CITATION {"citationID":"256fcasq86","properties":{"formattedCitation":"[22]","plainCitation":"[22]"},"citationItems":[{"id":1474,"uris":["http://zotero.org/users/954774/items/75S5IEMH"],"uri":["http://zotero.org/users/954774/items/75S5IEMH"]}],"schema":"https://github.com/citation-style-language/schema/raw/master/csl-citation.json"} </w:instrText>
+        <w:instrText xml:space="preserve"> ADDIN ZOTERO_ITEM CSL_CITATION {"citationID":"256fcasq86","properties":{"formattedCitation":"[23]","plainCitation":"[23]"},"citationItems":[{"id":1474,"uris":["http://zotero.org/users/954774/items/75S5IEMH"],"uri":["http://zotero.org/users/954774/items/75S5IEMH"]}],"schema":"https://github.com/citation-style-language/schema/raw/master/csl-citation.json"} </w:instrText>
       </w:r>
       <w:r>
         <w:rPr>
@@ -13694,7 +13905,7 @@
         <w:fldChar w:fldCharType="separate"/>
       </w:r>
       <w:r>
-        <w:t>[22]</w:t>
+        <w:t>[23]</w:t>
       </w:r>
       <w:r>
         <w:rPr>
@@ -13803,7 +14014,7 @@
         <w:rPr>
           <w:noProof/>
         </w:rPr>
-        <w:instrText xml:space="preserve"> ADDIN ZOTERO_ITEM CSL_CITATION {"citationID":"22pagcsvh9","properties":{"formattedCitation":"[23]","plainCitation":"[23]"},"citationItems":[{"id":1409,"uris":["http://zotero.org/users/954774/items/VB89GMDT"],"uri":["http://zotero.org/users/954774/items/VB89GMDT"]}],"schema":"https://github.com/citation-style-language/schema/raw/master/csl-citation.json"} </w:instrText>
+        <w:instrText xml:space="preserve"> ADDIN ZOTERO_ITEM CSL_CITATION {"citationID":"22pagcsvh9","properties":{"formattedCitation":"[24]","plainCitation":"[24]"},"citationItems":[{"id":1409,"uris":["http://zotero.org/users/954774/items/VB89GMDT"],"uri":["http://zotero.org/users/954774/items/VB89GMDT"]}],"schema":"https://github.com/citation-style-language/schema/raw/master/csl-citation.json"} </w:instrText>
       </w:r>
       <w:r>
         <w:rPr>
@@ -13812,7 +14023,7 @@
         <w:fldChar w:fldCharType="separate"/>
       </w:r>
       <w:r>
-        <w:t>[23]</w:t>
+        <w:t>[24]</w:t>
       </w:r>
       <w:r>
         <w:rPr>
@@ -13830,7 +14041,7 @@
         <w:rPr>
           <w:noProof/>
         </w:rPr>
-        <w:instrText xml:space="preserve"> ADDIN ZOTERO_ITEM CSL_CITATION {"citationID":"1n3h4e39dh","properties":{"formattedCitation":"[24]","plainCitation":"[24]"},"citationItems":[{"id":737,"uris":["http://zotero.org/users/954774/items/ZIKU2CFW"],"uri":["http://zotero.org/users/954774/items/ZIKU2CFW"]}],"schema":"https://github.com/citation-style-language/schema/raw/master/csl-citation.json"} </w:instrText>
+        <w:instrText xml:space="preserve"> ADDIN ZOTERO_ITEM CSL_CITATION {"citationID":"1n3h4e39dh","properties":{"formattedCitation":"[25]","plainCitation":"[25]"},"citationItems":[{"id":737,"uris":["http://zotero.org/users/954774/items/ZIKU2CFW"],"uri":["http://zotero.org/users/954774/items/ZIKU2CFW"]}],"schema":"https://github.com/citation-style-language/schema/raw/master/csl-citation.json"} </w:instrText>
       </w:r>
       <w:r>
         <w:rPr>
@@ -13839,7 +14050,7 @@
         <w:fldChar w:fldCharType="separate"/>
       </w:r>
       <w:r>
-        <w:t>[24]</w:t>
+        <w:t>[25]</w:t>
       </w:r>
       <w:r>
         <w:rPr>
@@ -13887,7 +14098,7 @@
           <w:b/>
           <w:noProof/>
         </w:rPr>
-        <w:t>21</w:t>
+        <w:t>22</w:t>
       </w:r>
       <w:r>
         <w:rPr>
@@ -13917,7 +14128,7 @@
         <w:rPr>
           <w:noProof/>
         </w:rPr>
-        <w:instrText xml:space="preserve"> ADDIN ZOTERO_ITEM CSL_CITATION {"citationID":"shrl4cp3p","properties":{"formattedCitation":"[25]","plainCitation":"[25]"},"citationItems":[{"id":1357,"uris":["http://zotero.org/users/954774/items/6G3M62C6"],"uri":["http://zotero.org/users/954774/items/6G3M62C6"]}],"schema":"https://github.com/citation-style-language/schema/raw/master/csl-citation.json"} </w:instrText>
+        <w:instrText xml:space="preserve"> ADDIN ZOTERO_ITEM CSL_CITATION {"citationID":"shrl4cp3p","properties":{"formattedCitation":"[26]","plainCitation":"[26]"},"citationItems":[{"id":1357,"uris":["http://zotero.org/users/954774/items/6G3M62C6"],"uri":["http://zotero.org/users/954774/items/6G3M62C6"]}],"schema":"https://github.com/citation-style-language/schema/raw/master/csl-citation.json"} </w:instrText>
       </w:r>
       <w:r>
         <w:rPr>
@@ -13926,7 +14137,7 @@
         <w:fldChar w:fldCharType="separate"/>
       </w:r>
       <w:r>
-        <w:t>[25]</w:t>
+        <w:t>[26]</w:t>
       </w:r>
       <w:r>
         <w:rPr>
@@ -13951,7 +14162,6 @@
         <w:rPr>
           <w:noProof/>
         </w:rPr>
-        <w:lastRenderedPageBreak/>
         <w:drawing>
           <wp:inline distT="0" distB="0" distL="0" distR="0">
             <wp:extent cx="3112770" cy="2008239"/>
@@ -13970,7 +14180,7 @@
                     </pic:cNvPicPr>
                   </pic:nvPicPr>
                   <pic:blipFill>
-                    <a:blip r:embed="rId31" cstate="print"/>
+                    <a:blip r:embed="rId32" cstate="print"/>
                     <a:srcRect/>
                     <a:stretch>
                       <a:fillRect/>
@@ -14009,7 +14219,6 @@
     <w:p>
       <w:pPr>
         <w:pStyle w:val="Caption"/>
-        <w:jc w:val="center"/>
       </w:pPr>
       <w:bookmarkStart w:id="18" w:name="_Ref350850662"/>
       <w:r>
@@ -14041,7 +14250,7 @@
           <w:b/>
           <w:noProof/>
         </w:rPr>
-        <w:t>21</w:t>
+        <w:t>22</w:t>
       </w:r>
       <w:r>
         <w:rPr>
@@ -14057,13 +14266,13 @@
         <w:fldChar w:fldCharType="begin"/>
       </w:r>
       <w:r>
-        <w:instrText xml:space="preserve"> ADDIN ZOTERO_ITEM CSL_CITATION {"citationID":"14qm6fgh63","properties":{"formattedCitation":"[26]","plainCitation":"[26]"},"citationItems":[{"id":1476,"uris":["http://zotero.org/users/954774/items/SX87NE95"],"uri":["http://zotero.org/users/954774/items/SX87NE95"]}],"schema":"https://github.com/citation-style-language/schema/raw/master/csl-citation.json"} </w:instrText>
+        <w:instrText xml:space="preserve"> ADDIN ZOTERO_ITEM CSL_CITATION {"citationID":"14qm6fgh63","properties":{"formattedCitation":"[27]","plainCitation":"[27]"},"citationItems":[{"id":1476,"uris":["http://zotero.org/users/954774/items/SX87NE95"],"uri":["http://zotero.org/users/954774/items/SX87NE95"]}],"schema":"https://github.com/citation-style-language/schema/raw/master/csl-citation.json"} </w:instrText>
       </w:r>
       <w:r>
         <w:fldChar w:fldCharType="separate"/>
       </w:r>
       <w:r>
-        <w:t>[26]</w:t>
+        <w:t>[27]</w:t>
       </w:r>
       <w:r>
         <w:fldChar w:fldCharType="end"/>
@@ -14116,7 +14325,7 @@
         <w:rPr>
           <w:noProof/>
         </w:rPr>
-        <w:instrText xml:space="preserve"> ADDIN ZOTERO_ITEM CSL_CITATION {"citationID":"18flkk7rkh","properties":{"formattedCitation":"[27]","plainCitation":"[27]"},"citationItems":[{"id":1480,"uris":["http://zotero.org/users/954774/items/X2T5BXRV"],"uri":["http://zotero.org/users/954774/items/X2T5BXRV"]}],"schema":"https://github.com/citation-style-language/schema/raw/master/csl-citation.json"} </w:instrText>
+        <w:instrText xml:space="preserve"> ADDIN ZOTERO_ITEM CSL_CITATION {"citationID":"18flkk7rkh","properties":{"formattedCitation":"[28]","plainCitation":"[28]"},"citationItems":[{"id":1480,"uris":["http://zotero.org/users/954774/items/X2T5BXRV"],"uri":["http://zotero.org/users/954774/items/X2T5BXRV"]}],"schema":"https://github.com/citation-style-language/schema/raw/master/csl-citation.json"} </w:instrText>
       </w:r>
       <w:r>
         <w:rPr>
@@ -14125,7 +14334,7 @@
         <w:fldChar w:fldCharType="separate"/>
       </w:r>
       <w:r>
-        <w:t>[27]</w:t>
+        <w:t>[28]</w:t>
       </w:r>
       <w:r>
         <w:rPr>
@@ -14143,7 +14352,7 @@
         <w:rPr>
           <w:noProof/>
         </w:rPr>
-        <w:instrText xml:space="preserve"> ADDIN ZOTERO_ITEM CSL_CITATION {"citationID":"cqbtfrpp2","properties":{"formattedCitation":"[28]","plainCitation":"[28]"},"citationItems":[{"id":1478,"uris":["http://zotero.org/users/954774/items/IU77QHTX"],"uri":["http://zotero.org/users/954774/items/IU77QHTX"]}],"schema":"https://github.com/citation-style-language/schema/raw/master/csl-citation.json"} </w:instrText>
+        <w:instrText xml:space="preserve"> ADDIN ZOTERO_ITEM CSL_CITATION {"citationID":"cqbtfrpp2","properties":{"formattedCitation":"[29]","plainCitation":"[29]"},"citationItems":[{"id":1478,"uris":["http://zotero.org/users/954774/items/IU77QHTX"],"uri":["http://zotero.org/users/954774/items/IU77QHTX"]}],"schema":"https://github.com/citation-style-language/schema/raw/master/csl-citation.json"} </w:instrText>
       </w:r>
       <w:r>
         <w:rPr>
@@ -14152,7 +14361,7 @@
         <w:fldChar w:fldCharType="separate"/>
       </w:r>
       <w:r>
-        <w:t>[28]</w:t>
+        <w:t>[29]</w:t>
       </w:r>
       <w:r>
         <w:rPr>
@@ -14206,7 +14415,7 @@
           <w:b/>
           <w:noProof/>
         </w:rPr>
-        <w:t>22</w:t>
+        <w:t>23</w:t>
       </w:r>
       <w:r>
         <w:rPr>
@@ -14236,7 +14445,7 @@
         <w:rPr>
           <w:noProof/>
         </w:rPr>
-        <w:instrText xml:space="preserve"> ADDIN ZOTERO_ITEM CSL_CITATION {"citationID":"185v4jsuf6","properties":{"formattedCitation":"[29]","plainCitation":"[29]"},"citationItems":[{"id":1485,"uris":["http://zotero.org/users/954774/items/V5XN6KE6"],"uri":["http://zotero.org/users/954774/items/V5XN6KE6"]}],"schema":"https://github.com/citation-style-language/schema/raw/master/csl-citation.json"} </w:instrText>
+        <w:instrText xml:space="preserve"> ADDIN ZOTERO_ITEM CSL_CITATION {"citationID":"185v4jsuf6","properties":{"formattedCitation":"[30]","plainCitation":"[30]"},"citationItems":[{"id":1485,"uris":["http://zotero.org/users/954774/items/V5XN6KE6"],"uri":["http://zotero.org/users/954774/items/V5XN6KE6"]}],"schema":"https://github.com/citation-style-language/schema/raw/master/csl-citation.json"} </w:instrText>
       </w:r>
       <w:r>
         <w:rPr>
@@ -14245,7 +14454,7 @@
         <w:fldChar w:fldCharType="separate"/>
       </w:r>
       <w:r>
-        <w:t>[29]</w:t>
+        <w:t>[30]</w:t>
       </w:r>
       <w:r>
         <w:rPr>
@@ -14270,6 +14479,7 @@
         <w:rPr>
           <w:noProof/>
         </w:rPr>
+        <w:lastRenderedPageBreak/>
         <w:drawing>
           <wp:inline distT="0" distB="0" distL="0" distR="0">
             <wp:extent cx="5478780" cy="3926459"/>
@@ -14288,7 +14498,7 @@
                     </pic:cNvPicPr>
                   </pic:nvPicPr>
                   <pic:blipFill>
-                    <a:blip r:embed="rId32" cstate="print"/>
+                    <a:blip r:embed="rId33" cstate="print"/>
                     <a:srcRect/>
                     <a:stretch>
                       <a:fillRect/>
@@ -14327,7 +14537,6 @@
     <w:p>
       <w:pPr>
         <w:pStyle w:val="Caption"/>
-        <w:jc w:val="center"/>
         <w:rPr>
           <w:noProof/>
         </w:rPr>
@@ -14362,7 +14571,7 @@
           <w:b/>
           <w:noProof/>
         </w:rPr>
-        <w:t>22</w:t>
+        <w:t>23</w:t>
       </w:r>
       <w:r>
         <w:rPr>
@@ -14398,7 +14607,6 @@
         <w:rPr>
           <w:noProof/>
         </w:rPr>
-        <w:lastRenderedPageBreak/>
         <w:t>The CO</w:t>
       </w:r>
       <w:r>
@@ -14711,16 +14919,7 @@
                   <w:rPr>
                     <w:rFonts w:ascii="Cambria Math" w:hAnsi="Cambria Math"/>
                   </w:rPr>
-                  <m:t xml:space="preserve"> </m:t>
-                </m:r>
-                <m:r>
-                  <m:rPr>
-                    <m:sty m:val="p"/>
-                  </m:rPr>
-                  <w:rPr>
-                    <w:rFonts w:ascii="Cambria Math" w:hAnsi="Cambria Math"/>
-                  </w:rPr>
-                  <m:t xml:space="preserve"> </m:t>
+                  <m:t xml:space="preserve">  </m:t>
                 </m:r>
               </m:oMath>
             </m:oMathPara>
@@ -14821,7 +15020,7 @@
           <w:b/>
           <w:noProof/>
         </w:rPr>
-        <w:t>21</w:t>
+        <w:t>22</w:t>
       </w:r>
       <w:r>
         <w:rPr>
@@ -14869,7 +15068,7 @@
           <w:b/>
           <w:noProof/>
         </w:rPr>
-        <w:t>22</w:t>
+        <w:t>23</w:t>
       </w:r>
       <w:r>
         <w:rPr>
@@ -14911,7 +15110,7 @@
         <w:rPr>
           <w:noProof/>
         </w:rPr>
-        <w:instrText xml:space="preserve"> ADDIN ZOTERO_ITEM CSL_CITATION {"citationID":"v89qt3kbh","properties":{"formattedCitation":"[30]","plainCitation":"[30]"},"citationItems":[{"id":1429,"uris":["http://zotero.org/users/954774/items/GFERJK6Z"],"uri":["http://zotero.org/users/954774/items/GFERJK6Z"]}],"schema":"https://github.com/citation-style-language/schema/raw/master/csl-citation.json"} </w:instrText>
+        <w:instrText xml:space="preserve"> ADDIN ZOTERO_ITEM CSL_CITATION {"citationID":"v89qt3kbh","properties":{"formattedCitation":"[31]","plainCitation":"[31]"},"citationItems":[{"id":1429,"uris":["http://zotero.org/users/954774/items/GFERJK6Z"],"uri":["http://zotero.org/users/954774/items/GFERJK6Z"]}],"schema":"https://github.com/citation-style-language/schema/raw/master/csl-citation.json"} </w:instrText>
       </w:r>
       <w:r>
         <w:rPr>
@@ -14920,7 +15119,7 @@
         <w:fldChar w:fldCharType="separate"/>
       </w:r>
       <w:r>
-        <w:t>[30]</w:t>
+        <w:t>[31]</w:t>
       </w:r>
       <w:r>
         <w:rPr>
@@ -14938,7 +15137,7 @@
         <w:rPr>
           <w:noProof/>
         </w:rPr>
-        <w:instrText xml:space="preserve"> ADDIN ZOTERO_ITEM CSL_CITATION {"citationID":"258sf9hbjp","properties":{"formattedCitation":"[31]","plainCitation":"[31]"},"citationItems":[{"id":1430,"uris":["http://zotero.org/users/954774/items/XD8GBAU8"],"uri":["http://zotero.org/users/954774/items/XD8GBAU8"]}],"schema":"https://github.com/citation-style-language/schema/raw/master/csl-citation.json"} </w:instrText>
+        <w:instrText xml:space="preserve"> ADDIN ZOTERO_ITEM CSL_CITATION {"citationID":"258sf9hbjp","properties":{"formattedCitation":"[32]","plainCitation":"[32]"},"citationItems":[{"id":1430,"uris":["http://zotero.org/users/954774/items/XD8GBAU8"],"uri":["http://zotero.org/users/954774/items/XD8GBAU8"]}],"schema":"https://github.com/citation-style-language/schema/raw/master/csl-citation.json"} </w:instrText>
       </w:r>
       <w:r>
         <w:rPr>
@@ -14947,7 +15146,7 @@
         <w:fldChar w:fldCharType="separate"/>
       </w:r>
       <w:r>
-        <w:t>[31]</w:t>
+        <w:t>[32]</w:t>
       </w:r>
       <w:r>
         <w:rPr>
@@ -14971,7 +15170,7 @@
         <w:rPr>
           <w:noProof/>
         </w:rPr>
-        <w:instrText xml:space="preserve"> ADDIN ZOTERO_ITEM CSL_CITATION {"citationID":"2gejpqvnkg","properties":{"formattedCitation":"[32]","plainCitation":"[32]"},"citationItems":[{"id":1486,"uris":["http://zotero.org/users/954774/items/4Q77FNKX"],"uri":["http://zotero.org/users/954774/items/4Q77FNKX"]}],"schema":"https://github.com/citation-style-language/schema/raw/master/csl-citation.json"} </w:instrText>
+        <w:instrText xml:space="preserve"> ADDIN ZOTERO_ITEM CSL_CITATION {"citationID":"2gejpqvnkg","properties":{"formattedCitation":"[33]","plainCitation":"[33]"},"citationItems":[{"id":1486,"uris":["http://zotero.org/users/954774/items/4Q77FNKX"],"uri":["http://zotero.org/users/954774/items/4Q77FNKX"]}],"schema":"https://github.com/citation-style-language/schema/raw/master/csl-citation.json"} </w:instrText>
       </w:r>
       <w:r>
         <w:rPr>
@@ -14980,7 +15179,7 @@
         <w:fldChar w:fldCharType="separate"/>
       </w:r>
       <w:r>
-        <w:t>[32]</w:t>
+        <w:t>[33]</w:t>
       </w:r>
       <w:r>
         <w:rPr>
@@ -15040,7 +15239,7 @@
           <w:b/>
           <w:noProof/>
         </w:rPr>
-        <w:t>23</w:t>
+        <w:t>24</w:t>
       </w:r>
       <w:r>
         <w:rPr>
@@ -15065,6 +15264,7 @@
         <w:rPr>
           <w:noProof/>
         </w:rPr>
+        <w:lastRenderedPageBreak/>
         <w:drawing>
           <wp:inline distT="0" distB="0" distL="0" distR="0">
             <wp:extent cx="3618045" cy="2952750"/>
@@ -15083,7 +15283,7 @@
                     </pic:cNvPicPr>
                   </pic:nvPicPr>
                   <pic:blipFill>
-                    <a:blip r:embed="rId33" cstate="print"/>
+                    <a:blip r:embed="rId34" cstate="print"/>
                     <a:srcRect/>
                     <a:stretch>
                       <a:fillRect/>
@@ -15122,7 +15322,6 @@
     <w:p>
       <w:pPr>
         <w:pStyle w:val="Caption"/>
-        <w:jc w:val="center"/>
         <w:rPr>
           <w:noProof/>
         </w:rPr>
@@ -15157,7 +15356,7 @@
           <w:b/>
           <w:noProof/>
         </w:rPr>
-        <w:t>23</w:t>
+        <w:t>24</w:t>
       </w:r>
       <w:r>
         <w:rPr>
@@ -15185,13 +15384,13 @@
         <w:fldChar w:fldCharType="begin"/>
       </w:r>
       <w:r>
-        <w:instrText xml:space="preserve"> ADDIN ZOTERO_ITEM CSL_CITATION {"citationID":"1ubs0rk12q","properties":{"formattedCitation":"[33]","plainCitation":"[33]"},"citationItems":[{"id":1431,"uris":["http://zotero.org/users/954774/items/W6XN6VT2"],"uri":["http://zotero.org/users/954774/items/W6XN6VT2"]}],"schema":"https://github.com/citation-style-language/schema/raw/master/csl-citation.json"} </w:instrText>
+        <w:instrText xml:space="preserve"> ADDIN ZOTERO_ITEM CSL_CITATION {"citationID":"1ubs0rk12q","properties":{"formattedCitation":"[34]","plainCitation":"[34]"},"citationItems":[{"id":1431,"uris":["http://zotero.org/users/954774/items/W6XN6VT2"],"uri":["http://zotero.org/users/954774/items/W6XN6VT2"]}],"schema":"https://github.com/citation-style-language/schema/raw/master/csl-citation.json"} </w:instrText>
       </w:r>
       <w:r>
         <w:fldChar w:fldCharType="separate"/>
       </w:r>
       <w:r>
-        <w:t>[33]</w:t>
+        <w:t>[34]</w:t>
       </w:r>
       <w:r>
         <w:fldChar w:fldCharType="end"/>
@@ -15248,6 +15447,33 @@
           <w:noProof/>
         </w:rPr>
         <w:t xml:space="preserve">emissions </w:t>
+      </w:r>
+      <w:r>
+        <w:rPr>
+          <w:noProof/>
+        </w:rPr>
+        <w:fldChar w:fldCharType="begin"/>
+      </w:r>
+      <w:r>
+        <w:rPr>
+          <w:noProof/>
+        </w:rPr>
+        <w:instrText xml:space="preserve"> ADDIN ZOTERO_ITEM CSL_CITATION {"citationID":"86okubv9t","properties":{"formattedCitation":"[35]","plainCitation":"[35]"},"citationItems":[{"id":1493,"uris":["http://zotero.org/users/954774/items/G94VT7TG"],"uri":["http://zotero.org/users/954774/items/G94VT7TG"]}],"schema":"https://github.com/citation-style-language/schema/raw/master/csl-citation.json"} </w:instrText>
+      </w:r>
+      <w:r>
+        <w:rPr>
+          <w:noProof/>
+        </w:rPr>
+        <w:fldChar w:fldCharType="separate"/>
+      </w:r>
+      <w:r>
+        <w:t>[35]</w:t>
+      </w:r>
+      <w:r>
+        <w:rPr>
+          <w:noProof/>
+        </w:rPr>
+        <w:fldChar w:fldCharType="end"/>
       </w:r>
       <w:r>
         <w:rPr>
@@ -15344,14 +15570,7 @@
         <w:rPr>
           <w:noProof/>
         </w:rPr>
-        <w:t xml:space="preserve">can be (and at times has been) </w:t>
-      </w:r>
-      <w:r>
-        <w:rPr>
-          <w:noProof/>
-        </w:rPr>
-        <w:lastRenderedPageBreak/>
-        <w:t>misinterpreted. T</w:t>
+        <w:t>can be (and at times has been) misinterpreted. T</w:t>
       </w:r>
       <w:r>
         <w:rPr>
@@ -15393,7 +15612,7 @@
         <w:rPr>
           <w:noProof/>
         </w:rPr>
-        <w:instrText xml:space="preserve"> ADDIN ZOTERO_ITEM CSL_CITATION {"citationID":"2n2snd0j82","properties":{"formattedCitation":"[34]","plainCitation":"[34]"},"citationItems":[{"id":268,"uris":["http://zotero.org/users/954774/items/EA6TH33F"],"uri":["http://zotero.org/users/954774/items/EA6TH33F"]}],"schema":"https://github.com/citation-style-language/schema/raw/master/csl-citation.json"} </w:instrText>
+        <w:instrText xml:space="preserve"> ADDIN ZOTERO_ITEM CSL_CITATION {"citationID":"2n2snd0j82","properties":{"formattedCitation":"[36]","plainCitation":"[36]"},"citationItems":[{"id":268,"uris":["http://zotero.org/users/954774/items/EA6TH33F"],"uri":["http://zotero.org/users/954774/items/EA6TH33F"]}],"schema":"https://github.com/citation-style-language/schema/raw/master/csl-citation.json"} </w:instrText>
       </w:r>
       <w:r>
         <w:rPr>
@@ -15402,7 +15621,7 @@
         <w:fldChar w:fldCharType="separate"/>
       </w:r>
       <w:r>
-        <w:t>[34]</w:t>
+        <w:t>[36]</w:t>
       </w:r>
       <w:r>
         <w:rPr>
@@ -15564,6 +15783,7 @@
         <w:rPr>
           <w:noProof/>
         </w:rPr>
+        <w:lastRenderedPageBreak/>
         <w:t>environmental model</w:t>
       </w:r>
       <w:r>
@@ -16092,7 +16312,6 @@
         <w:pStyle w:val="Bibliography"/>
       </w:pPr>
       <w:r>
-        <w:lastRenderedPageBreak/>
         <w:t>[2]</w:t>
       </w:r>
       <w:r>
@@ -16418,6 +16637,7 @@
         <w:pStyle w:val="Bibliography"/>
       </w:pPr>
       <w:r>
+        <w:lastRenderedPageBreak/>
         <w:t>[9]</w:t>
       </w:r>
       <w:r>
@@ -16831,29 +17051,32 @@
       </w:r>
       <w:r>
         <w:tab/>
-        <w:t xml:space="preserve"> S. Tinker, “Frequently Asked Questions (FAQ) – BEG Barnett Shale Assessment Study | JSG News,” </w:t>
-      </w:r>
-      <w:r>
-        <w:rPr>
-          <w:i/>
-          <w:iCs/>
-        </w:rPr>
-        <w:t>Jackson School of Geosciences</w:t>
-      </w:r>
-      <w:r>
-        <w:t xml:space="preserve">, February 28, 20013. </w:t>
+        <w:t xml:space="preserve"> J. Hughes, “</w:t>
+      </w:r>
+      <w:proofErr w:type="spellStart"/>
+      <w:r>
+        <w:t>Drill</w:t>
       </w:r>
       <w:proofErr w:type="gramStart"/>
       <w:r>
+        <w:t>,Bay,Drill</w:t>
+      </w:r>
+      <w:proofErr w:type="spellEnd"/>
+      <w:proofErr w:type="gramEnd"/>
+      <w:r>
+        <w:t xml:space="preserve"> : Can Unconventional Fuels Usher in a New Era of Energy Abundance?” </w:t>
+      </w:r>
+      <w:proofErr w:type="gramStart"/>
+      <w:r>
         <w:t>[Online].</w:t>
       </w:r>
       <w:proofErr w:type="gramEnd"/>
       <w:r>
-        <w:t xml:space="preserve"> Available: http://www.jsg.utexas.edu/news/2013/02/frequently-asked-questions-faq-beg-barnett-shale-assessment-study/. </w:t>
+        <w:t xml:space="preserve"> Available: http://www.postcarbon.org/reports/DBD-report-FINAL.pdf. </w:t>
       </w:r>
       <w:proofErr w:type="gramStart"/>
       <w:r>
-        <w:t>[Accessed: 05-Mar-2013].</w:t>
+        <w:t>[Accessed: 25-Feb-2013].</w:t>
       </w:r>
       <w:proofErr w:type="gramEnd"/>
     </w:p>
@@ -16866,23 +17089,17 @@
       </w:r>
       <w:r>
         <w:tab/>
-        <w:t xml:space="preserve"> R. </w:t>
-      </w:r>
-      <w:proofErr w:type="spellStart"/>
-      <w:r>
-        <w:t>Likvern</w:t>
-      </w:r>
-      <w:proofErr w:type="spellEnd"/>
-      <w:r>
-        <w:t xml:space="preserve">, “The Oil Drum | Is Shale Oil Production from </w:t>
-      </w:r>
-      <w:proofErr w:type="spellStart"/>
-      <w:r>
-        <w:t>Bakken</w:t>
-      </w:r>
-      <w:proofErr w:type="spellEnd"/>
-      <w:r>
-        <w:t xml:space="preserve"> Headed for a Run with ‘The Red Queen’?”</w:t>
+        <w:t xml:space="preserve"> S. Tinker, “Frequently Asked Questions (FAQ) – BEG Barnett Shale Assessment Study | JSG News,” </w:t>
+      </w:r>
+      <w:r>
+        <w:rPr>
+          <w:i/>
+          <w:iCs/>
+        </w:rPr>
+        <w:t>Jackson School of Geosciences</w:t>
+      </w:r>
+      <w:r>
+        <w:t xml:space="preserve">, February 28, 20013. </w:t>
       </w:r>
       <w:proofErr w:type="gramStart"/>
       <w:r>
@@ -16890,11 +17107,11 @@
       </w:r>
       <w:proofErr w:type="gramEnd"/>
       <w:r>
-        <w:t xml:space="preserve"> Available: http://www.theoildrum.com/node/9506. </w:t>
+        <w:t xml:space="preserve"> Available: http://www.jsg.utexas.edu/news/2013/02/frequently-asked-questions-faq-beg-barnett-shale-assessment-study/. </w:t>
       </w:r>
       <w:proofErr w:type="gramStart"/>
       <w:r>
-        <w:t>[Accessed: 12-Mar-2013].</w:t>
+        <w:t>[Accessed: 05-Mar-2013].</w:t>
       </w:r>
       <w:proofErr w:type="gramEnd"/>
     </w:p>
@@ -16907,35 +17124,27 @@
       </w:r>
       <w:r>
         <w:tab/>
-        <w:t xml:space="preserve"> Raymond </w:t>
+        <w:t xml:space="preserve"> R. </w:t>
       </w:r>
       <w:proofErr w:type="spellStart"/>
       <w:r>
-        <w:t>Pierrehumbert</w:t>
+        <w:t>Likvern</w:t>
       </w:r>
       <w:proofErr w:type="spellEnd"/>
       <w:r>
-        <w:t xml:space="preserve">, “U.S. shale oil: Are we headed to a new era of oil abundance? </w:t>
+        <w:t>, “The Oil Drum | Is Shale Oil Production from Bakken Headed for a Run with ‘The Red Queen’?”</w:t>
       </w:r>
       <w:proofErr w:type="gramStart"/>
       <w:r>
-        <w:t>- Slate Magazine.”</w:t>
+        <w:t>[Online].</w:t>
       </w:r>
       <w:proofErr w:type="gramEnd"/>
       <w:r>
-        <w:t xml:space="preserve"> </w:t>
+        <w:t xml:space="preserve"> Available: http://www.theoildrum.com/node/9506. </w:t>
       </w:r>
       <w:proofErr w:type="gramStart"/>
       <w:r>
-        <w:t>[Online].</w:t>
-      </w:r>
-      <w:proofErr w:type="gramEnd"/>
-      <w:r>
-        <w:t xml:space="preserve"> Available: http://www.slate.com/articles/health_and_science/science/2013/02/u_s_shale_oil_are_we_headed_to_a_new_era_of_oil_abundance.html. </w:t>
-      </w:r>
-      <w:proofErr w:type="gramStart"/>
-      <w:r>
-        <w:t>[Accessed: 17-Feb-2013].</w:t>
+        <w:t>[Accessed: 12-Mar-2013].</w:t>
       </w:r>
       <w:proofErr w:type="gramEnd"/>
     </w:p>
@@ -16948,19 +17157,35 @@
       </w:r>
       <w:r>
         <w:tab/>
-        <w:t xml:space="preserve"> D. Coyne, “peak oil climate and sustainability: Quick update to tight oil models.” </w:t>
+        <w:t xml:space="preserve"> Raymond </w:t>
+      </w:r>
+      <w:proofErr w:type="spellStart"/>
+      <w:r>
+        <w:t>Pierrehumbert</w:t>
+      </w:r>
+      <w:proofErr w:type="spellEnd"/>
+      <w:r>
+        <w:t xml:space="preserve">, “U.S. shale oil: Are we headed to a new era of oil abundance? </w:t>
       </w:r>
       <w:proofErr w:type="gramStart"/>
       <w:r>
+        <w:t>- Slate Magazine.”</w:t>
+      </w:r>
+      <w:proofErr w:type="gramEnd"/>
+      <w:r>
+        <w:t xml:space="preserve"> </w:t>
+      </w:r>
+      <w:proofErr w:type="gramStart"/>
+      <w:r>
         <w:t>[Online].</w:t>
       </w:r>
       <w:proofErr w:type="gramEnd"/>
       <w:r>
-        <w:t xml:space="preserve"> Available: http://oilpeakclimate.blogspot.com/2012/12/quick-update-to-tight-oil-models.html. </w:t>
+        <w:t xml:space="preserve"> Available: http://www.slate.com/articles/health_and_science/science/2013/02/u_s_shale_oil_are_we_headed_to_a_new_era_of_oil_abundance.html. </w:t>
       </w:r>
       <w:proofErr w:type="gramStart"/>
       <w:r>
-        <w:t>[Accessed: 12-Mar-2013].</w:t>
+        <w:t>[Accessed: 17-Feb-2013].</w:t>
       </w:r>
       <w:proofErr w:type="gramEnd"/>
     </w:p>
@@ -16973,34 +17198,21 @@
       </w:r>
       <w:r>
         <w:tab/>
-        <w:t xml:space="preserve"> A. A. </w:t>
-      </w:r>
-      <w:proofErr w:type="spellStart"/>
-      <w:r>
-        <w:t>Lacis</w:t>
-      </w:r>
-      <w:proofErr w:type="spellEnd"/>
-      <w:r>
-        <w:t xml:space="preserve">, G. A. Schmidt, D. Rind, and R. A. </w:t>
-      </w:r>
-      <w:proofErr w:type="spellStart"/>
-      <w:r>
-        <w:t>Ruedy</w:t>
-      </w:r>
-      <w:proofErr w:type="spellEnd"/>
-      <w:r>
-        <w:t xml:space="preserve">, “Atmospheric CO2: principal control knob governing Earth’s temperature,” </w:t>
-      </w:r>
-      <w:r>
-        <w:rPr>
-          <w:i/>
-          <w:iCs/>
-        </w:rPr>
-        <w:t>Science</w:t>
-      </w:r>
-      <w:r>
-        <w:t>, vol. 330, no. 6002, pp. 356–359, 2010.</w:t>
-      </w:r>
+        <w:t xml:space="preserve"> D. Coyne, “peak oil climate and sustainability: Quick update to tight oil models.” </w:t>
+      </w:r>
+      <w:proofErr w:type="gramStart"/>
+      <w:r>
+        <w:t>[Online].</w:t>
+      </w:r>
+      <w:proofErr w:type="gramEnd"/>
+      <w:r>
+        <w:t xml:space="preserve"> Available: http://oilpeakclimate.blogspot.com/2012/12/quick-update-to-tight-oil-models.html. </w:t>
+      </w:r>
+      <w:proofErr w:type="gramStart"/>
+      <w:r>
+        <w:t>[Accessed: 12-Mar-2013].</w:t>
+      </w:r>
+      <w:proofErr w:type="gramEnd"/>
     </w:p>
     <w:p>
       <w:pPr>
@@ -17008,6 +17220,44 @@
       </w:pPr>
       <w:r>
         <w:t>[24]</w:t>
+      </w:r>
+      <w:r>
+        <w:tab/>
+        <w:t xml:space="preserve"> A. A. </w:t>
+      </w:r>
+      <w:proofErr w:type="spellStart"/>
+      <w:r>
+        <w:t>Lacis</w:t>
+      </w:r>
+      <w:proofErr w:type="spellEnd"/>
+      <w:r>
+        <w:t xml:space="preserve">, G. A. Schmidt, D. Rind, and R. A. </w:t>
+      </w:r>
+      <w:proofErr w:type="spellStart"/>
+      <w:r>
+        <w:t>Ruedy</w:t>
+      </w:r>
+      <w:proofErr w:type="spellEnd"/>
+      <w:r>
+        <w:t xml:space="preserve">, “Atmospheric CO2: principal control knob governing Earth’s temperature,” </w:t>
+      </w:r>
+      <w:r>
+        <w:rPr>
+          <w:i/>
+          <w:iCs/>
+        </w:rPr>
+        <w:t>Science</w:t>
+      </w:r>
+      <w:r>
+        <w:t>, vol. 330, no. 6002, pp. 356–359, 2010.</w:t>
+      </w:r>
+    </w:p>
+    <w:p>
+      <w:pPr>
+        <w:pStyle w:val="Bibliography"/>
+      </w:pPr>
+      <w:r>
+        <w:t>[25]</w:t>
       </w:r>
       <w:r>
         <w:tab/>
@@ -17046,8 +17296,7 @@
       </w:pPr>
       <w:proofErr w:type="gramStart"/>
       <w:r>
-        <w:lastRenderedPageBreak/>
-        <w:t>[25]</w:t>
+        <w:t>[26]</w:t>
       </w:r>
       <w:r>
         <w:tab/>
@@ -17102,7 +17351,7 @@
         <w:pStyle w:val="Bibliography"/>
       </w:pPr>
       <w:r>
-        <w:t>[26]</w:t>
+        <w:t>[27]</w:t>
       </w:r>
       <w:r>
         <w:tab/>
@@ -17127,7 +17376,7 @@
         <w:pStyle w:val="Bibliography"/>
       </w:pPr>
       <w:r>
-        <w:t>[27]</w:t>
+        <w:t>[28]</w:t>
       </w:r>
       <w:r>
         <w:tab/>
@@ -17175,7 +17424,7 @@
       </w:pPr>
       <w:proofErr w:type="gramStart"/>
       <w:r>
-        <w:t>[28]</w:t>
+        <w:t>[29]</w:t>
       </w:r>
       <w:r>
         <w:tab/>
@@ -17222,7 +17471,7 @@
         <w:pStyle w:val="Bibliography"/>
       </w:pPr>
       <w:r>
-        <w:t>[29]</w:t>
+        <w:t>[30]</w:t>
       </w:r>
       <w:r>
         <w:tab/>
@@ -17276,7 +17525,7 @@
         <w:pStyle w:val="Bibliography"/>
       </w:pPr>
       <w:r>
-        <w:t>[30]</w:t>
+        <w:t>[31]</w:t>
       </w:r>
       <w:r>
         <w:tab/>
@@ -17306,7 +17555,8 @@
         <w:pStyle w:val="Bibliography"/>
       </w:pPr>
       <w:r>
-        <w:t>[31]</w:t>
+        <w:lastRenderedPageBreak/>
+        <w:t>[32]</w:t>
       </w:r>
       <w:r>
         <w:tab/>
@@ -17361,7 +17611,7 @@
         <w:pStyle w:val="Bibliography"/>
       </w:pPr>
       <w:r>
-        <w:t>[32]</w:t>
+        <w:t>[33]</w:t>
       </w:r>
       <w:r>
         <w:tab/>
@@ -17404,7 +17654,7 @@
         <w:pStyle w:val="Bibliography"/>
       </w:pPr>
       <w:r>
-        <w:t>[33]</w:t>
+        <w:t>[34]</w:t>
       </w:r>
       <w:r>
         <w:tab/>
@@ -17429,7 +17679,34 @@
         <w:pStyle w:val="Bibliography"/>
       </w:pPr>
       <w:r>
-        <w:t>[34]</w:t>
+        <w:t>[35]</w:t>
+      </w:r>
+      <w:r>
+        <w:tab/>
+        <w:t xml:space="preserve"> D. Archer, “Fate of fossil fuel CO2 in geologic time,” </w:t>
+      </w:r>
+      <w:r>
+        <w:rPr>
+          <w:i/>
+          <w:iCs/>
+        </w:rPr>
+        <w:t>Journal of Geophysical Research</w:t>
+      </w:r>
+      <w:r>
+        <w:t xml:space="preserve">, vol. 110, no. </w:t>
+      </w:r>
+      <w:proofErr w:type="gramStart"/>
+      <w:r>
+        <w:t>C9, p. C09S05, 2005.</w:t>
+      </w:r>
+      <w:proofErr w:type="gramEnd"/>
+    </w:p>
+    <w:p>
+      <w:pPr>
+        <w:pStyle w:val="Bibliography"/>
+      </w:pPr>
+      <w:r>
+        <w:t>[36]</w:t>
       </w:r>
       <w:r>
         <w:tab/>
@@ -17448,6 +17725,30 @@
       <w:proofErr w:type="gramStart"/>
       <w:r>
         <w:t>John Wiley &amp; Sons, 1987.</w:t>
+      </w:r>
+      <w:proofErr w:type="gramEnd"/>
+    </w:p>
+    <w:p>
+      <w:pPr>
+        <w:pStyle w:val="Bibliography"/>
+      </w:pPr>
+      <w:proofErr w:type="gramStart"/>
+      <w:r>
+        <w:t>[37]</w:t>
+      </w:r>
+      <w:r>
+        <w:tab/>
+        <w:t xml:space="preserve"> M. Schmidt and H. Lipson, “Distilling free-form natural laws from experimental data,” </w:t>
+      </w:r>
+      <w:r>
+        <w:rPr>
+          <w:i/>
+          <w:iCs/>
+        </w:rPr>
+        <w:t>science</w:t>
+      </w:r>
+      <w:r>
+        <w:t>, vol. 324, no. 5923, pp. 81–85, 2009.</w:t>
       </w:r>
       <w:proofErr w:type="gramEnd"/>
     </w:p>
@@ -17459,9 +17760,434 @@
         <w:fldChar w:fldCharType="end"/>
       </w:r>
     </w:p>
+    <w:p>
+      <w:pPr>
+        <w:pStyle w:val="Appendix"/>
+      </w:pPr>
+      <w:r>
+        <w:t>Annex</w:t>
+      </w:r>
+    </w:p>
+    <w:p>
+      <w:pPr>
+        <w:pStyle w:val="BodyAfterHead"/>
+      </w:pPr>
+      <w:r>
+        <w:t xml:space="preserve">As a method to check the quality of fit for the diffusional formulation, we used an automated tool called </w:t>
+      </w:r>
+      <w:r>
+        <w:rPr>
+          <w:b/>
+          <w:i/>
+        </w:rPr>
+        <w:t>Eureqa</w:t>
+      </w:r>
+      <w:r>
+        <w:t xml:space="preserve"> </w:t>
+      </w:r>
+      <w:r>
+        <w:fldChar w:fldCharType="begin"/>
+      </w:r>
+      <w:r>
+        <w:instrText xml:space="preserve"> ADDIN ZOTERO_ITEM CSL_CITATION {"citationID":"h3kdknvkt","properties":{"formattedCitation":"[37]","plainCitation":"[37]"},"citationItems":[{"id":1494,"uris":["http://zotero.org/users/954774/items/KW2X6P2X"],"uri":["http://zotero.org/users/954774/items/KW2X6P2X"],"itemData":{"id":1494,"type":"article-journal","title":"Distilling free-form natural laws from experimental data","container-title":"science","page":"81-85","volume":"324","issue":"5923","author":[{"family":"Schmidt","given":"Michael"},{"family":"Lipson","given":"Hod"}],"issued":{"year":2009},"page-first":"81"}}],"schema":"https://github.com/citation-style-language/schema/raw/master/csl-citation.json"} </w:instrText>
+      </w:r>
+      <w:r>
+        <w:fldChar w:fldCharType="separate"/>
+      </w:r>
+      <w:r>
+        <w:t>[37]</w:t>
+      </w:r>
+      <w:r>
+        <w:fldChar w:fldCharType="end"/>
+      </w:r>
+      <w:r>
+        <w:t xml:space="preserve"> to see if we could find better algebraic representations without biasing the solution space with contextual information. </w:t>
+      </w:r>
+      <w:r>
+        <w:t xml:space="preserve"> Given a</w:t>
+      </w:r>
+      <w:r>
+        <w:t>n</w:t>
+      </w:r>
+      <w:r>
+        <w:t xml:space="preserve"> </w:t>
+      </w:r>
+      <w:r>
+        <w:rPr>
+          <w:i/>
+        </w:rPr>
+        <w:t>x-y</w:t>
+      </w:r>
+      <w:r>
+        <w:t xml:space="preserve"> paired </w:t>
+      </w:r>
+      <w:r>
+        <w:t>data set</w:t>
+      </w:r>
+      <w:r>
+        <w:t>,</w:t>
+      </w:r>
+      <w:r>
+        <w:t xml:space="preserve"> </w:t>
+      </w:r>
+      <w:r>
+        <w:rPr>
+          <w:b/>
+          <w:i/>
+        </w:rPr>
+        <w:t>Eureqa</w:t>
+      </w:r>
+      <w:r>
+        <w:t xml:space="preserve"> </w:t>
+      </w:r>
+      <w:r>
+        <w:t xml:space="preserve">robotically </w:t>
+      </w:r>
+      <w:r>
+        <w:t xml:space="preserve">searches the </w:t>
+      </w:r>
+      <w:r>
+        <w:t xml:space="preserve">space of expressions, returning a penalty for either extra complexity (size) or excessive error (fit). The best solution is found on the Pareto-efficient frontier of these two factors. </w:t>
+      </w:r>
+      <w:r>
+        <w:fldChar w:fldCharType="begin"/>
+      </w:r>
+      <w:r>
+        <w:instrText xml:space="preserve"> REF _Ref350871982 \h </w:instrText>
+      </w:r>
+      <w:r>
+        <w:fldChar w:fldCharType="separate"/>
+      </w:r>
+      <w:r>
+        <w:rPr>
+          <w:b/>
+        </w:rPr>
+        <w:t xml:space="preserve">Figure </w:t>
+      </w:r>
+      <w:r>
+        <w:rPr>
+          <w:b/>
+          <w:noProof/>
+        </w:rPr>
+        <w:t>25</w:t>
+      </w:r>
+      <w:r>
+        <w:fldChar w:fldCharType="end"/>
+      </w:r>
+      <w:r>
+        <w:t xml:space="preserve"> shows the results, which by finding </w:t>
+      </w:r>
+      <w:r>
+        <w:t xml:space="preserve">essentially </w:t>
+      </w:r>
+      <w:r>
+        <w:t xml:space="preserve">the </w:t>
+      </w:r>
+      <w:r>
+        <w:t xml:space="preserve">same </w:t>
+      </w:r>
+      <w:r>
+        <w:t>hidden mathematical relationships in the raw data</w:t>
+      </w:r>
+      <w:r>
+        <w:t>,</w:t>
+      </w:r>
+      <w:r>
+        <w:t xml:space="preserve"> </w:t>
+      </w:r>
+      <w:r>
+        <w:t xml:space="preserve">substantiates </w:t>
+      </w:r>
+      <w:r>
+        <w:t xml:space="preserve">the choice of the </w:t>
+      </w:r>
+      <w:r>
+        <w:t>dispersive diffusion formulation. This is not proof of its validity, but it adds weight to our findings.</w:t>
+      </w:r>
+      <w:r>
+        <w:rPr>
+          <w:b/>
+          <w:i/>
+        </w:rPr>
+        <w:t xml:space="preserve"> </w:t>
+      </w:r>
+      <w:r>
+        <w:rPr>
+          <w:b/>
+          <w:i/>
+        </w:rPr>
+        <w:t xml:space="preserve"> </w:t>
+      </w:r>
+    </w:p>
+    <w:p>
+      <w:pPr>
+        <w:pStyle w:val="Appendix"/>
+      </w:pPr>
+      <w:r>
+        <w:rPr>
+          <w:noProof/>
+        </w:rPr>
+        <w:pict>
+          <v:shape id="_x0000_s1104" type="#_x0000_t202" style="position:absolute;left:0;text-align:left;margin-left:0;margin-top:315.4pt;width:482.4pt;height:34.8pt;z-index:251662336" stroked="f">
+            <v:textbox inset="0,0,0,0">
+              <w:txbxContent>
+                <w:p>
+                  <w:pPr>
+                    <w:pStyle w:val="Caption"/>
+                    <w:rPr>
+                      <w:b/>
+                      <w:noProof/>
+                      <w:color w:val="000000"/>
+                      <w:sz w:val="32"/>
+                    </w:rPr>
+                  </w:pPr>
+                  <w:bookmarkStart w:id="21" w:name="_Ref350871982"/>
+                  <w:r>
+                    <w:rPr>
+                      <w:b/>
+                    </w:rPr>
+                    <w:t xml:space="preserve">Figure </w:t>
+                  </w:r>
+                  <w:r>
+                    <w:rPr>
+                      <w:b/>
+                    </w:rPr>
+                    <w:fldChar w:fldCharType="begin"/>
+                  </w:r>
+                  <w:r>
+                    <w:rPr>
+                      <w:b/>
+                    </w:rPr>
+                    <w:instrText xml:space="preserve"> SEQ Figure \* ARABIC </w:instrText>
+                  </w:r>
+                  <w:r>
+                    <w:rPr>
+                      <w:b/>
+                    </w:rPr>
+                    <w:fldChar w:fldCharType="separate"/>
+                  </w:r>
+                  <w:r>
+                    <w:rPr>
+                      <w:b/>
+                      <w:noProof/>
+                    </w:rPr>
+                    <w:t>25</w:t>
+                  </w:r>
+                  <w:r>
+                    <w:rPr>
+                      <w:b/>
+                    </w:rPr>
+                    <w:fldChar w:fldCharType="end"/>
+                  </w:r>
+                  <w:bookmarkEnd w:id="21"/>
+                  <w:r>
+                    <w:t>: Using the Eureqa</w:t>
+                  </w:r>
+                  <w:r>
+                    <w:t xml:space="preserve"> search tool, a factored solution very close to the dispersive diffusional formulation (highlighted as dark blue) was returned as the best fit</w:t>
+                  </w:r>
+                  <w:r>
+                    <w:t xml:space="preserve"> along the </w:t>
+                  </w:r>
+                  <w:r>
+                    <w:t>complexity/error</w:t>
+                  </w:r>
+                  <w:r>
+                    <w:t xml:space="preserve"> frontier</w:t>
+                  </w:r>
+                </w:p>
+              </w:txbxContent>
+            </v:textbox>
+          </v:shape>
+        </w:pict>
+      </w:r>
+      <w:r>
+        <w:rPr>
+          <w:noProof/>
+        </w:rPr>
+        <w:pict>
+          <v:group id="_x0000_s1094" editas="canvas" style="position:absolute;margin-left:0;margin-top:0;width:482.4pt;height:315.4pt;z-index:2;mso-position-horizontal-relative:char;mso-position-vertical-relative:line" coordorigin="1440,7385" coordsize="9648,6308">
+            <o:lock v:ext="edit" aspectratio="t"/>
+            <v:shape id="_x0000_s1093" type="#_x0000_t75" style="position:absolute;left:1440;top:7385;width:9648;height:6308" o:preferrelative="f">
+              <v:fill o:detectmouseclick="t"/>
+              <v:path o:extrusionok="t" o:connecttype="none"/>
+              <o:lock v:ext="edit" text="t"/>
+            </v:shape>
+            <v:shape id="_x0000_s1095" type="#_x0000_t75" style="position:absolute;left:1775;top:7481;width:8920;height:6124">
+              <v:imagedata r:id="rId35" o:title="bakken_eureqa"/>
+              <v:shadow on="t"/>
+            </v:shape>
+            <v:shapetype id="_x0000_t19" coordsize="21600,21600" o:spt="19" adj="-5898240,,,21600,21600" path="wr-21600,,21600,43200,,,21600,21600nfewr-21600,,21600,43200,,,21600,21600l,21600nsxe" filled="f">
+              <v:formulas>
+                <v:f eqn="val #2"/>
+                <v:f eqn="val #3"/>
+                <v:f eqn="val #4"/>
+              </v:formulas>
+              <v:path arrowok="t" o:extrusionok="f" gradientshapeok="t" o:connecttype="custom" o:connectlocs="0,0;21600,21600;0,21600"/>
+              <v:handles>
+                <v:h position="@2,#0" polar="@0,@1"/>
+                <v:h position="@2,#1" polar="@0,@1"/>
+              </v:handles>
+            </v:shapetype>
+            <v:shape id="_x0000_s1106" type="#_x0000_t19" style="position:absolute;left:7056;top:11387;width:1500;height:1536;flip:x y" filled="t" fillcolor="none" strokecolor="#c00000">
+              <v:fill opacity="0" color2="fill lighten(88)" o:opacity2="0" rotate="t" method="linear sigma" focus="50%" type="gradient"/>
+              <v:stroke dashstyle="dash"/>
+            </v:shape>
+            <v:shape id="_x0000_s1102" type="#_x0000_t32" style="position:absolute;left:4848;top:9227;width:2879;height:3224" o:connectortype="straight" strokecolor="red" strokeweight="2.5pt">
+              <v:stroke endarrow="classic" endarrowwidth="wide" endarrowlength="long"/>
+              <v:shadow on="t" opacity=".5" offset="1pt,4pt" offset2="-10pt,20pt"/>
+              <o:extrusion v:ext="view" viewpoint="0,0" viewpointorigin="0,0" skewangle="0" skewamt="0"/>
+            </v:shape>
+            <v:shape id="_x0000_s1103" type="#_x0000_t202" style="position:absolute;left:4764;top:10484;width:1739;height:1072" fillcolor="yellow">
+              <v:shadow on="t" opacity=".5" offset="-6pt,6pt"/>
+              <v:textbox>
+                <w:txbxContent>
+                  <w:p>
+                    <w:pPr>
+                      <w:rPr>
+                        <w:rFonts w:ascii="Arial" w:hAnsi="Arial" w:cs="Arial"/>
+                        <w:i/>
+                      </w:rPr>
+                    </w:pPr>
+                    <w:r>
+                      <w:rPr>
+                        <w:rFonts w:ascii="Arial" w:hAnsi="Arial" w:cs="Arial"/>
+                        <w:i/>
+                      </w:rPr>
+                      <w:t xml:space="preserve">Best fit </w:t>
+                    </w:r>
+                    <w:r>
+                      <w:rPr>
+                        <w:rFonts w:ascii="Arial" w:hAnsi="Arial" w:cs="Arial"/>
+                        <w:i/>
+                      </w:rPr>
+                      <w:t>near the</w:t>
+                    </w:r>
+                    <w:r>
+                      <w:rPr>
+                        <w:rFonts w:ascii="Arial" w:hAnsi="Arial" w:cs="Arial"/>
+                        <w:i/>
+                      </w:rPr>
+                      <w:t xml:space="preserve"> </w:t>
+                    </w:r>
+                    <w:r>
+                      <w:rPr>
+                        <w:rFonts w:ascii="Arial" w:hAnsi="Arial" w:cs="Arial"/>
+                        <w:i/>
+                      </w:rPr>
+                      <w:t>Pareto F</w:t>
+                    </w:r>
+                    <w:r>
+                      <w:rPr>
+                        <w:rFonts w:ascii="Arial" w:hAnsi="Arial" w:cs="Arial"/>
+                        <w:i/>
+                      </w:rPr>
+                      <w:t>rontier of reduced error and complexity</w:t>
+                    </w:r>
+                  </w:p>
+                  <w:p>
+                    <w:pPr>
+                      <w:rPr>
+                        <w:rFonts w:ascii="Arial" w:hAnsi="Arial" w:cs="Arial"/>
+                        <w:b/>
+                      </w:rPr>
+                    </w:pPr>
+                    <w:r>
+                      <w:rPr>
+                        <w:rFonts w:ascii="Arial" w:hAnsi="Arial" w:cs="Arial"/>
+                        <w:b/>
+                      </w:rPr>
+                      <w:t xml:space="preserve"> </w:t>
+                    </w:r>
+                  </w:p>
+                  <w:p>
+                    <w:pPr>
+                      <w:rPr>
+                        <w:rFonts w:ascii="Arial" w:hAnsi="Arial" w:cs="Arial"/>
+                        <w:b/>
+                      </w:rPr>
+                    </w:pPr>
+                    <w:r>
+                      <w:rPr>
+                        <w:rFonts w:ascii="Arial" w:hAnsi="Arial" w:cs="Arial"/>
+                        <w:b/>
+                      </w:rPr>
+                      <w:br/>
+                    </w:r>
+                  </w:p>
+                  <w:p>
+                    <w:r>
+                      <w:t>Value</w:t>
+                    </w:r>
+                  </w:p>
+                </w:txbxContent>
+              </v:textbox>
+            </v:shape>
+            <v:shape id="_x0000_s1110" type="#_x0000_t202" style="position:absolute;left:6864;top:12451;width:1440;height:576" filled="f" stroked="f" strokecolor="red">
+              <v:textbox>
+                <w:txbxContent>
+                  <w:p>
+                    <w:pPr>
+                      <w:rPr>
+                        <w:rFonts w:ascii="Arial" w:hAnsi="Arial" w:cs="Arial"/>
+                        <w:i/>
+                        <w:color w:val="C00000"/>
+                        <w:sz w:val="18"/>
+                        <w:szCs w:val="18"/>
+                      </w:rPr>
+                    </w:pPr>
+                    <w:r>
+                      <w:rPr>
+                        <w:rFonts w:ascii="Arial" w:hAnsi="Arial" w:cs="Arial"/>
+                        <w:i/>
+                        <w:color w:val="C00000"/>
+                        <w:sz w:val="18"/>
+                        <w:szCs w:val="18"/>
+                      </w:rPr>
+                      <w:t>Pareto</w:t>
+                    </w:r>
+                  </w:p>
+                  <w:p>
+                    <w:pPr>
+                      <w:rPr>
+                        <w:rFonts w:ascii="Arial" w:hAnsi="Arial" w:cs="Arial"/>
+                        <w:i/>
+                        <w:color w:val="C00000"/>
+                        <w:sz w:val="18"/>
+                        <w:szCs w:val="18"/>
+                      </w:rPr>
+                    </w:pPr>
+                    <w:r>
+                      <w:rPr>
+                        <w:rFonts w:ascii="Arial" w:hAnsi="Arial" w:cs="Arial"/>
+                        <w:i/>
+                        <w:color w:val="C00000"/>
+                        <w:sz w:val="18"/>
+                        <w:szCs w:val="18"/>
+                      </w:rPr>
+                      <w:t>Frontier</w:t>
+                    </w:r>
+                  </w:p>
+                </w:txbxContent>
+              </v:textbox>
+            </v:shape>
+          </v:group>
+        </w:pict>
+      </w:r>
+      <w:r>
+        <w:rPr>
+          <w:noProof/>
+        </w:rPr>
+        <w:pict>
+          <v:shape id="_x0000_i1025" type="#_x0000_t75" style="width:482.4pt;height:326.4pt">
+            <v:imagedata croptop="-65520f" cropbottom="65520f"/>
+          </v:shape>
+        </w:pict>
+      </w:r>
+    </w:p>
     <w:sectPr>
-      <w:headerReference w:type="default" r:id="rId34"/>
-      <w:footerReference w:type="default" r:id="rId35"/>
+      <w:headerReference w:type="default" r:id="rId36"/>
+      <w:footerReference w:type="default" r:id="rId37"/>
       <w:endnotePr>
         <w:numFmt w:val="decimal"/>
       </w:endnotePr>
@@ -17572,7 +18298,7 @@
           <w:rFonts w:asciiTheme="majorHAnsi" w:hAnsiTheme="majorHAnsi"/>
           <w:noProof/>
         </w:rPr>
-        <w:t>24</w:t>
+        <w:t>25</w:t>
       </w:r>
     </w:fldSimple>
   </w:p>
@@ -18386,7 +19112,7 @@
     <w:name w:val="caption"/>
     <w:basedOn w:val="Normal"/>
     <w:qFormat/>
-    <w:rsid w:val="003F369F"/>
+    <w:rsid w:val="00B20D21"/>
     <w:pPr>
       <w:suppressLineNumbers/>
       <w:pBdr>
@@ -18396,6 +19122,7 @@
       <w:shd w:val="clear" w:color="auto" w:fill="EEECE1" w:themeFill="background2"/>
       <w:spacing w:before="120" w:after="120"/>
       <w:ind w:left="720" w:right="720"/>
+      <w:jc w:val="center"/>
     </w:pPr>
     <w:rPr>
       <w:i/>
@@ -25276,11 +26003,11 @@
             </c:numRef>
           </c:yVal>
         </c:ser>
-        <c:axId val="145842944"/>
-        <c:axId val="145845248"/>
+        <c:axId val="141558144"/>
+        <c:axId val="141582720"/>
       </c:scatterChart>
       <c:valAx>
-        <c:axId val="145842944"/>
+        <c:axId val="141558144"/>
         <c:scaling>
           <c:orientation val="minMax"/>
           <c:max val="10"/>
@@ -25306,12 +26033,12 @@
         </c:title>
         <c:numFmt formatCode="General" sourceLinked="1"/>
         <c:tickLblPos val="nextTo"/>
-        <c:crossAx val="145845248"/>
+        <c:crossAx val="141582720"/>
         <c:crosses val="autoZero"/>
         <c:crossBetween val="midCat"/>
       </c:valAx>
       <c:valAx>
-        <c:axId val="145845248"/>
+        <c:axId val="141582720"/>
         <c:scaling>
           <c:orientation val="minMax"/>
           <c:max val="1.2"/>
@@ -25345,7 +26072,7 @@
         </c:title>
         <c:numFmt formatCode="General" sourceLinked="1"/>
         <c:tickLblPos val="nextTo"/>
-        <c:crossAx val="145842944"/>
+        <c:crossAx val="141558144"/>
         <c:crosses val="autoZero"/>
         <c:crossBetween val="midCat"/>
       </c:valAx>
@@ -26698,11 +27425,11 @@
             </c:numRef>
           </c:yVal>
         </c:ser>
-        <c:axId val="170178048"/>
-        <c:axId val="182818304"/>
+        <c:axId val="145833984"/>
+        <c:axId val="145836672"/>
       </c:scatterChart>
       <c:valAx>
-        <c:axId val="170178048"/>
+        <c:axId val="145833984"/>
         <c:scaling>
           <c:orientation val="minMax"/>
           <c:max val="264"/>
@@ -26728,13 +27455,13 @@
         </c:title>
         <c:numFmt formatCode="General" sourceLinked="1"/>
         <c:tickLblPos val="nextTo"/>
-        <c:crossAx val="182818304"/>
+        <c:crossAx val="145836672"/>
         <c:crosses val="autoZero"/>
         <c:crossBetween val="midCat"/>
         <c:majorUnit val="24"/>
       </c:valAx>
       <c:valAx>
-        <c:axId val="182818304"/>
+        <c:axId val="145836672"/>
         <c:scaling>
           <c:orientation val="minMax"/>
           <c:max val="15"/>
@@ -26760,7 +27487,7 @@
         </c:title>
         <c:numFmt formatCode="General" sourceLinked="1"/>
         <c:tickLblPos val="nextTo"/>
-        <c:crossAx val="170178048"/>
+        <c:crossAx val="145833984"/>
         <c:crosses val="autoZero"/>
         <c:crossBetween val="midCat"/>
       </c:valAx>
@@ -30692,11 +31419,11 @@
             </c:numRef>
           </c:yVal>
         </c:ser>
-        <c:axId val="200938624"/>
-        <c:axId val="200950912"/>
+        <c:axId val="170129280"/>
+        <c:axId val="182629120"/>
       </c:scatterChart>
       <c:valAx>
-        <c:axId val="200938624"/>
+        <c:axId val="170129280"/>
         <c:scaling>
           <c:orientation val="minMax"/>
           <c:max val="5"/>
@@ -30731,12 +31458,12 @@
             <a:endParaRPr lang="en-US"/>
           </a:p>
         </c:txPr>
-        <c:crossAx val="200950912"/>
+        <c:crossAx val="182629120"/>
         <c:crosses val="autoZero"/>
         <c:crossBetween val="midCat"/>
       </c:valAx>
       <c:valAx>
-        <c:axId val="200950912"/>
+        <c:axId val="182629120"/>
         <c:scaling>
           <c:orientation val="minMax"/>
           <c:max val="30"/>
@@ -30780,7 +31507,7 @@
             <a:endParaRPr lang="en-US"/>
           </a:p>
         </c:txPr>
-        <c:crossAx val="200938624"/>
+        <c:crossAx val="170129280"/>
         <c:crosses val="autoZero"/>
         <c:crossBetween val="midCat"/>
       </c:valAx>
@@ -31507,11 +32234,11 @@
             </c:numRef>
           </c:yVal>
         </c:ser>
-        <c:axId val="159667328"/>
-        <c:axId val="159669248"/>
+        <c:axId val="199751936"/>
+        <c:axId val="200938240"/>
       </c:scatterChart>
       <c:valAx>
-        <c:axId val="159667328"/>
+        <c:axId val="199751936"/>
         <c:scaling>
           <c:orientation val="minMax"/>
           <c:max val="10"/>
@@ -31537,12 +32264,12 @@
         </c:title>
         <c:numFmt formatCode="General" sourceLinked="1"/>
         <c:tickLblPos val="nextTo"/>
-        <c:crossAx val="159669248"/>
+        <c:crossAx val="200938240"/>
         <c:crosses val="autoZero"/>
         <c:crossBetween val="midCat"/>
       </c:valAx>
       <c:valAx>
-        <c:axId val="159669248"/>
+        <c:axId val="200938240"/>
         <c:scaling>
           <c:orientation val="minMax"/>
           <c:max val="700"/>
@@ -31568,7 +32295,7 @@
         </c:title>
         <c:numFmt formatCode="General" sourceLinked="1"/>
         <c:tickLblPos val="nextTo"/>
-        <c:crossAx val="159667328"/>
+        <c:crossAx val="199751936"/>
         <c:crosses val="autoZero"/>
         <c:crossBetween val="midCat"/>
       </c:valAx>
@@ -32257,11 +32984,11 @@
             </c:numRef>
           </c:yVal>
         </c:ser>
-        <c:axId val="124594432"/>
-        <c:axId val="146067840"/>
+        <c:axId val="211927040"/>
+        <c:axId val="211929344"/>
       </c:scatterChart>
       <c:valAx>
-        <c:axId val="124594432"/>
+        <c:axId val="211927040"/>
         <c:scaling>
           <c:logBase val="10"/>
           <c:orientation val="minMax"/>
@@ -32296,12 +33023,12 @@
         </c:title>
         <c:numFmt formatCode="General" sourceLinked="1"/>
         <c:tickLblPos val="nextTo"/>
-        <c:crossAx val="146067840"/>
+        <c:crossAx val="211929344"/>
         <c:crosses val="autoZero"/>
         <c:crossBetween val="midCat"/>
       </c:valAx>
       <c:valAx>
-        <c:axId val="146067840"/>
+        <c:axId val="211929344"/>
         <c:scaling>
           <c:logBase val="10"/>
           <c:orientation val="minMax"/>
@@ -32328,7 +33055,7 @@
         </c:title>
         <c:numFmt formatCode="General" sourceLinked="1"/>
         <c:tickLblPos val="nextTo"/>
-        <c:crossAx val="124594432"/>
+        <c:crossAx val="211927040"/>
         <c:crosses val="autoZero"/>
         <c:crossBetween val="midCat"/>
       </c:valAx>
@@ -33005,11 +33732,11 @@
             </c:numRef>
           </c:yVal>
         </c:ser>
-        <c:axId val="145587584"/>
-        <c:axId val="170132992"/>
+        <c:axId val="170067456"/>
+        <c:axId val="170069376"/>
       </c:scatterChart>
       <c:valAx>
-        <c:axId val="145587584"/>
+        <c:axId val="170067456"/>
         <c:scaling>
           <c:logBase val="10"/>
           <c:orientation val="minMax"/>
@@ -33036,12 +33763,12 @@
         </c:title>
         <c:numFmt formatCode="General" sourceLinked="1"/>
         <c:tickLblPos val="nextTo"/>
-        <c:crossAx val="170132992"/>
+        <c:crossAx val="170069376"/>
         <c:crosses val="autoZero"/>
         <c:crossBetween val="midCat"/>
       </c:valAx>
       <c:valAx>
-        <c:axId val="170132992"/>
+        <c:axId val="170069376"/>
         <c:scaling>
           <c:logBase val="10"/>
           <c:orientation val="minMax"/>
@@ -33092,7 +33819,7 @@
         </c:title>
         <c:numFmt formatCode="General" sourceLinked="1"/>
         <c:tickLblPos val="nextTo"/>
-        <c:crossAx val="145587584"/>
+        <c:crossAx val="170067456"/>
         <c:crosses val="autoZero"/>
         <c:crossBetween val="midCat"/>
       </c:valAx>
@@ -33852,11 +34579,11 @@
             </c:numRef>
           </c:yVal>
         </c:ser>
-        <c:axId val="154752512"/>
-        <c:axId val="154754432"/>
+        <c:axId val="155254144"/>
+        <c:axId val="195384832"/>
       </c:scatterChart>
       <c:valAx>
-        <c:axId val="154752512"/>
+        <c:axId val="155254144"/>
         <c:scaling>
           <c:orientation val="minMax"/>
           <c:max val="1"/>
@@ -33902,12 +34629,12 @@
         </c:title>
         <c:numFmt formatCode="General" sourceLinked="1"/>
         <c:tickLblPos val="nextTo"/>
-        <c:crossAx val="154754432"/>
+        <c:crossAx val="195384832"/>
         <c:crosses val="autoZero"/>
         <c:crossBetween val="midCat"/>
       </c:valAx>
       <c:valAx>
-        <c:axId val="154754432"/>
+        <c:axId val="195384832"/>
         <c:scaling>
           <c:orientation val="minMax"/>
           <c:max val="3.500000000000008E-6"/>
@@ -33953,7 +34680,7 @@
         </c:title>
         <c:numFmt formatCode="0.0E+00" sourceLinked="0"/>
         <c:tickLblPos val="nextTo"/>
-        <c:crossAx val="154752512"/>
+        <c:crossAx val="155254144"/>
         <c:crosses val="autoZero"/>
         <c:crossBetween val="midCat"/>
       </c:valAx>
@@ -38694,11 +39421,11 @@
             </c:numRef>
           </c:yVal>
         </c:ser>
-        <c:axId val="183243904"/>
-        <c:axId val="183245824"/>
+        <c:axId val="196168704"/>
+        <c:axId val="196174976"/>
       </c:scatterChart>
       <c:valAx>
-        <c:axId val="183243904"/>
+        <c:axId val="196168704"/>
         <c:scaling>
           <c:logBase val="10"/>
           <c:orientation val="minMax"/>
@@ -38749,12 +39476,12 @@
         </c:title>
         <c:numFmt formatCode="General" sourceLinked="1"/>
         <c:tickLblPos val="nextTo"/>
-        <c:crossAx val="183245824"/>
+        <c:crossAx val="196174976"/>
         <c:crosses val="autoZero"/>
         <c:crossBetween val="midCat"/>
       </c:valAx>
       <c:valAx>
-        <c:axId val="183245824"/>
+        <c:axId val="196174976"/>
         <c:scaling>
           <c:orientation val="minMax"/>
           <c:max val="2000000"/>
@@ -38800,7 +39527,7 @@
         </c:title>
         <c:numFmt formatCode="General" sourceLinked="1"/>
         <c:tickLblPos val="nextTo"/>
-        <c:crossAx val="183243904"/>
+        <c:crossAx val="196168704"/>
         <c:crosses val="autoZero"/>
         <c:crossBetween val="midCat"/>
       </c:valAx>
@@ -39840,7 +40567,7 @@
 </file>
 
 <file path=customXml/itemProps2.xml><?xml version="1.0" encoding="utf-8"?>
-<ds:datastoreItem xmlns:ds="http://schemas.openxmlformats.org/officeDocument/2006/customXml" ds:itemID="{3E70A734-5D81-4203-A638-57D9B303F188}">
+<ds:datastoreItem xmlns:ds="http://schemas.openxmlformats.org/officeDocument/2006/customXml" ds:itemID="{114E384C-7A5E-4846-A05E-DC6BB7134A29}">
   <ds:schemaRefs>
     <ds:schemaRef ds:uri="http://schemas.openxmlformats.org/officeDocument/2006/bibliography"/>
   </ds:schemaRefs>

</xml_diff>